<commit_message>
Added main grants page tests: Add, Draft, Filter, Search, Edit, Validation
</commit_message>
<xml_diff>
--- a/Documentation- Automated BNFIN test.docx
+++ b/Documentation- Automated BNFIN test.docx
@@ -798,7 +798,6 @@
         </w:rPr>
         <w:t xml:space="preserve"> is a widely used automation and test writing tool widely used for web browser automation. While Selenium itself can be integrated and used with a wide variety of programming languages (Python, Java, and C# being the most commonly used), it can be imported and integrated with Robot Framework via the </w:t>
       </w:r>
-      <w:proofErr w:type="spellStart"/>
       <w:r>
         <w:rPr>
           <w:rFonts w:ascii="Arial" w:eastAsia="Times New Roman" w:hAnsi="Arial" w:cs="Arial"/>
@@ -810,7 +809,6 @@
         </w:rPr>
         <w:t>SeleniumLibrary</w:t>
       </w:r>
-      <w:proofErr w:type="spellEnd"/>
       <w:r>
         <w:rPr>
           <w:rFonts w:ascii="Arial" w:eastAsia="Times New Roman" w:hAnsi="Arial" w:cs="Arial"/>
@@ -1168,19 +1166,8 @@
           <w:lang w:val="en-US"/>
           <w14:ligatures w14:val="none"/>
         </w:rPr>
-        <w:t xml:space="preserve">Login/Logout/Password </w:t>
-      </w:r>
-      <w:proofErr w:type="gramStart"/>
-      <w:r>
-        <w:rPr>
-          <w:rFonts w:ascii="Arial" w:eastAsia="Times New Roman" w:hAnsi="Arial" w:cs="Arial"/>
-          <w:kern w:val="0"/>
-          <w:lang w:val="en-US"/>
-          <w14:ligatures w14:val="none"/>
-        </w:rPr>
-        <w:t>reset</w:t>
-      </w:r>
-      <w:proofErr w:type="gramEnd"/>
+        <w:t>Login/Logout/Password reset</w:t>
+      </w:r>
       <w:r>
         <w:rPr>
           <w:rFonts w:ascii="Arial" w:eastAsia="Times New Roman" w:hAnsi="Arial" w:cs="Arial"/>
@@ -1319,6 +1306,102 @@
         <w:spacing w:after="0" w:line="240" w:lineRule="auto"/>
         <w:textAlignment w:val="baseline"/>
         <w:rPr>
+          <w:rFonts w:ascii="Arial" w:eastAsia="Times New Roman" w:hAnsi="Arial" w:cs="Arial"/>
+          <w:kern w:val="0"/>
+          <w14:ligatures w14:val="none"/>
+        </w:rPr>
+      </w:pPr>
+      <w:r>
+        <w:rPr>
+          <w:rFonts w:ascii="Aptos" w:eastAsia="Times New Roman" w:hAnsi="Aptos" w:cs="Segoe UI"/>
+          <w:kern w:val="0"/>
+          <w:lang w:val="en-US"/>
+          <w14:ligatures w14:val="none"/>
+        </w:rPr>
+        <w:t xml:space="preserve">Due to the nature of Robot script and Selenium, and the use of “locators” (elements that </w:t>
+      </w:r>
+      <w:r>
+        <w:rPr>
+          <w:rFonts w:ascii="Arial" w:eastAsia="Times New Roman" w:hAnsi="Arial" w:cs="Arial"/>
+          <w:kern w:val="0"/>
+          <w:lang w:val="en-US"/>
+          <w14:ligatures w14:val="none"/>
+        </w:rPr>
+        <w:t xml:space="preserve">tell the framework where to find specific elements on a web page, those could be a CSS element, a text element, xpath, link, ID etc...), the tests in this system heavily rely on the structure of the HTML in the source code of the original </w:t>
+      </w:r>
+      <w:r>
+        <w:rPr>
+          <w:rFonts w:ascii="Arial" w:eastAsia="Times New Roman" w:hAnsi="Arial" w:cs="Arial"/>
+          <w:kern w:val="0"/>
+          <w:lang w:val="en-US"/>
+          <w14:ligatures w14:val="none"/>
+        </w:rPr>
+        <w:lastRenderedPageBreak/>
+        <w:t>application. Should that source code change, some of the tests in this system may be rendered unusable or require an update.</w:t>
+      </w:r>
+      <w:r>
+        <w:rPr>
+          <w:rFonts w:ascii="Arial" w:eastAsia="Times New Roman" w:hAnsi="Arial" w:cs="Arial"/>
+          <w:kern w:val="0"/>
+          <w14:ligatures w14:val="none"/>
+        </w:rPr>
+        <w:t> </w:t>
+      </w:r>
+    </w:p>
+    <w:p>
+      <w:pPr>
+        <w:spacing w:after="0" w:line="240" w:lineRule="auto"/>
+        <w:textAlignment w:val="baseline"/>
+        <w:rPr>
+          <w:rFonts w:ascii="Arial" w:eastAsia="Times New Roman" w:hAnsi="Arial" w:cs="Arial"/>
+          <w:kern w:val="0"/>
+          <w14:ligatures w14:val="none"/>
+        </w:rPr>
+      </w:pPr>
+    </w:p>
+    <w:p>
+      <w:pPr>
+        <w:spacing w:after="0" w:line="240" w:lineRule="auto"/>
+        <w:textAlignment w:val="baseline"/>
+        <w:rPr>
+          <w:rFonts w:ascii="Arial" w:eastAsia="Times New Roman" w:hAnsi="Arial" w:cs="Arial"/>
+          <w:kern w:val="0"/>
+          <w14:ligatures w14:val="none"/>
+        </w:rPr>
+      </w:pPr>
+      <w:r>
+        <w:rPr>
+          <w:rFonts w:ascii="Arial" w:eastAsia="Times New Roman" w:hAnsi="Arial" w:cs="Arial"/>
+          <w:kern w:val="0"/>
+          <w14:ligatures w14:val="none"/>
+        </w:rPr>
+        <w:t xml:space="preserve">Robot Framework does not deal very well with Dynamic content. </w:t>
+      </w:r>
+      <w:r>
+        <w:rPr>
+          <w:rFonts w:ascii="Arial" w:eastAsia="Times New Roman" w:hAnsi="Arial" w:cs="Arial"/>
+          <w:kern w:val="0"/>
+          <w14:ligatures w14:val="none"/>
+        </w:rPr>
+        <w:t xml:space="preserve">It needs explicit instructions of locators and if those locators do not yet exist – the tests may fail or need updating. </w:t>
+      </w:r>
+    </w:p>
+    <w:p>
+      <w:pPr>
+        <w:spacing w:after="0" w:line="240" w:lineRule="auto"/>
+        <w:textAlignment w:val="baseline"/>
+        <w:rPr>
+          <w:rFonts w:ascii="Arial" w:eastAsia="Times New Roman" w:hAnsi="Arial" w:cs="Arial"/>
+          <w:kern w:val="0"/>
+          <w14:ligatures w14:val="none"/>
+        </w:rPr>
+      </w:pPr>
+    </w:p>
+    <w:p>
+      <w:pPr>
+        <w:spacing w:after="0" w:line="240" w:lineRule="auto"/>
+        <w:textAlignment w:val="baseline"/>
+        <w:rPr>
           <w:rFonts w:ascii="Segoe UI" w:eastAsia="Times New Roman" w:hAnsi="Segoe UI" w:cs="Segoe UI"/>
           <w:kern w:val="0"/>
           <w:sz w:val="18"/>
@@ -1328,59 +1411,27 @@
       </w:pPr>
       <w:r>
         <w:rPr>
-          <w:rFonts w:ascii="Aptos" w:eastAsia="Times New Roman" w:hAnsi="Aptos" w:cs="Segoe UI"/>
-          <w:kern w:val="0"/>
-          <w:lang w:val="en-US"/>
-          <w14:ligatures w14:val="none"/>
-        </w:rPr>
-        <w:t xml:space="preserve">Due to the nature of Robot script and Selenium, and the use of “locators” (elements that </w:t>
-      </w:r>
-      <w:r>
-        <w:rPr>
-          <w:rFonts w:ascii="Arial" w:eastAsia="Times New Roman" w:hAnsi="Arial" w:cs="Arial"/>
-          <w:kern w:val="0"/>
-          <w:lang w:val="en-US"/>
-          <w14:ligatures w14:val="none"/>
-        </w:rPr>
-        <w:t xml:space="preserve">tell the framework where to find specific elements on a web page, those could be a CSS element, a text element, </w:t>
-      </w:r>
-      <w:proofErr w:type="spellStart"/>
-      <w:r>
-        <w:rPr>
-          <w:rFonts w:ascii="Arial" w:eastAsia="Times New Roman" w:hAnsi="Arial" w:cs="Arial"/>
-          <w:kern w:val="0"/>
-          <w:lang w:val="en-US"/>
-          <w14:ligatures w14:val="none"/>
-        </w:rPr>
-        <w:t>xpath</w:t>
-      </w:r>
-      <w:proofErr w:type="spellEnd"/>
-      <w:r>
-        <w:rPr>
-          <w:rFonts w:ascii="Arial" w:eastAsia="Times New Roman" w:hAnsi="Arial" w:cs="Arial"/>
-          <w:kern w:val="0"/>
-          <w:lang w:val="en-US"/>
-          <w14:ligatures w14:val="none"/>
-        </w:rPr>
-        <w:t xml:space="preserve">, link, ID etc...), the tests in this system heavily rely on the structure of the HTML in the source code of the original </w:t>
-      </w:r>
-      <w:r>
-        <w:rPr>
-          <w:rFonts w:ascii="Arial" w:eastAsia="Times New Roman" w:hAnsi="Arial" w:cs="Arial"/>
-          <w:kern w:val="0"/>
-          <w:lang w:val="en-US"/>
-          <w14:ligatures w14:val="none"/>
-        </w:rPr>
-        <w:lastRenderedPageBreak/>
-        <w:t>application. Should that source code change, some of the tests in this system may be rendered unusable or require an update.</w:t>
-      </w:r>
-      <w:r>
-        <w:rPr>
-          <w:rFonts w:ascii="Arial" w:eastAsia="Times New Roman" w:hAnsi="Arial" w:cs="Arial"/>
-          <w:kern w:val="0"/>
-          <w14:ligatures w14:val="none"/>
-        </w:rPr>
-        <w:t> </w:t>
+          <w:rFonts w:ascii="Arial" w:eastAsia="Times New Roman" w:hAnsi="Arial" w:cs="Arial"/>
+          <w:kern w:val="0"/>
+          <w14:ligatures w14:val="none"/>
+        </w:rPr>
+        <w:t>Due to the above reason, certain test elements may need to be modified during the course of development. For instance, if a test currently has to navigate to the last page to see the newest grants in order to select one; when this issue is fixed (</w:t>
+      </w:r>
+      <w:r>
+        <w:rPr>
+          <w:rFonts w:ascii="Arial" w:eastAsia="Times New Roman" w:hAnsi="Arial" w:cs="Arial"/>
+          <w:kern w:val="0"/>
+          <w14:ligatures w14:val="none"/>
+        </w:rPr>
+        <w:t>i.e.</w:t>
+      </w:r>
+      <w:r>
+        <w:rPr>
+          <w:rFonts w:ascii="Arial" w:eastAsia="Times New Roman" w:hAnsi="Arial" w:cs="Arial"/>
+          <w:kern w:val="0"/>
+          <w14:ligatures w14:val="none"/>
+        </w:rPr>
+        <w:t xml:space="preserve"> the newest grants will show on the first page, as per industry standards), the test code will need to be modified to reflect that. </w:t>
       </w:r>
     </w:p>
     <w:p>
@@ -1499,7 +1550,566 @@
         <w:spacing w:after="0" w:line="240" w:lineRule="auto"/>
         <w:textAlignment w:val="baseline"/>
         <w:rPr>
+          <w:rFonts w:ascii="Arial" w:eastAsia="Times New Roman" w:hAnsi="Arial" w:cs="Arial"/>
+          <w:b/>
+          <w:bCs/>
+          <w:kern w:val="0"/>
+          <w:lang w:val="en-US"/>
+          <w14:ligatures w14:val="none"/>
+        </w:rPr>
+      </w:pPr>
+      <w:r>
+        <w:rPr>
+          <w:rFonts w:ascii="Arial" w:eastAsia="Times New Roman" w:hAnsi="Arial" w:cs="Arial"/>
+          <w:b/>
+          <w:bCs/>
+          <w:kern w:val="0"/>
+          <w:lang w:val="en-US"/>
+          <w14:ligatures w14:val="none"/>
+        </w:rPr>
+        <w:t> </w:t>
+      </w:r>
+    </w:p>
+    <w:p>
+      <w:pPr>
+        <w:spacing w:after="0" w:line="240" w:lineRule="auto"/>
+        <w:textAlignment w:val="baseline"/>
+        <w:rPr>
+          <w:rFonts w:ascii="Arial" w:eastAsia="Times New Roman" w:hAnsi="Arial" w:cs="Arial"/>
+          <w:b/>
+          <w:bCs/>
+          <w:kern w:val="0"/>
+          <w:lang w:val="en-US"/>
+          <w14:ligatures w14:val="none"/>
+        </w:rPr>
+      </w:pPr>
+    </w:p>
+    <w:p>
+      <w:pPr>
+        <w:spacing w:after="0" w:line="240" w:lineRule="auto"/>
+        <w:textAlignment w:val="baseline"/>
+        <w:rPr>
+          <w:rFonts w:ascii="Arial" w:eastAsia="Times New Roman" w:hAnsi="Arial" w:cs="Arial"/>
+          <w:b/>
+          <w:bCs/>
+          <w:kern w:val="0"/>
+          <w:lang w:val="en-US"/>
+          <w14:ligatures w14:val="none"/>
+        </w:rPr>
+      </w:pPr>
+    </w:p>
+    <w:p>
+      <w:pPr>
+        <w:spacing w:after="0" w:line="240" w:lineRule="auto"/>
+        <w:textAlignment w:val="baseline"/>
+        <w:rPr>
+          <w:rFonts w:ascii="Arial" w:eastAsia="Times New Roman" w:hAnsi="Arial" w:cs="Arial"/>
+          <w:b/>
+          <w:bCs/>
+          <w:kern w:val="0"/>
+          <w:lang w:val="en-US"/>
+          <w14:ligatures w14:val="none"/>
+        </w:rPr>
+      </w:pPr>
+    </w:p>
+    <w:p>
+      <w:pPr>
+        <w:spacing w:after="0" w:line="240" w:lineRule="auto"/>
+        <w:textAlignment w:val="baseline"/>
+        <w:rPr>
+          <w:rFonts w:ascii="Arial" w:eastAsia="Times New Roman" w:hAnsi="Arial" w:cs="Arial"/>
+          <w:b/>
+          <w:bCs/>
+          <w:kern w:val="0"/>
+          <w:lang w:val="en-US"/>
+          <w14:ligatures w14:val="none"/>
+        </w:rPr>
+      </w:pPr>
+    </w:p>
+    <w:p>
+      <w:pPr>
+        <w:spacing w:after="0" w:line="240" w:lineRule="auto"/>
+        <w:textAlignment w:val="baseline"/>
+        <w:rPr>
+          <w:rFonts w:ascii="Arial" w:eastAsia="Times New Roman" w:hAnsi="Arial" w:cs="Arial"/>
+          <w:b/>
+          <w:bCs/>
+          <w:kern w:val="0"/>
+          <w:lang w:val="en-US"/>
+          <w14:ligatures w14:val="none"/>
+        </w:rPr>
+      </w:pPr>
+    </w:p>
+    <w:p>
+      <w:pPr>
+        <w:spacing w:after="0" w:line="240" w:lineRule="auto"/>
+        <w:textAlignment w:val="baseline"/>
+        <w:rPr>
+          <w:rFonts w:ascii="Arial" w:eastAsia="Times New Roman" w:hAnsi="Arial" w:cs="Arial"/>
+          <w:b/>
+          <w:bCs/>
+          <w:kern w:val="0"/>
+          <w:lang w:val="en-US"/>
+          <w14:ligatures w14:val="none"/>
+        </w:rPr>
+      </w:pPr>
+    </w:p>
+    <w:p>
+      <w:pPr>
+        <w:spacing w:after="0" w:line="240" w:lineRule="auto"/>
+        <w:textAlignment w:val="baseline"/>
+        <w:rPr>
+          <w:rFonts w:ascii="Arial" w:eastAsia="Times New Roman" w:hAnsi="Arial" w:cs="Arial"/>
+          <w:b/>
+          <w:bCs/>
+          <w:kern w:val="0"/>
+          <w:lang w:val="en-US"/>
+          <w14:ligatures w14:val="none"/>
+        </w:rPr>
+      </w:pPr>
+    </w:p>
+    <w:p>
+      <w:pPr>
+        <w:spacing w:after="0" w:line="240" w:lineRule="auto"/>
+        <w:textAlignment w:val="baseline"/>
+        <w:rPr>
+          <w:rFonts w:ascii="Arial" w:eastAsia="Times New Roman" w:hAnsi="Arial" w:cs="Arial"/>
+          <w:b/>
+          <w:bCs/>
+          <w:kern w:val="0"/>
+          <w:lang w:val="en-US"/>
+          <w14:ligatures w14:val="none"/>
+        </w:rPr>
+      </w:pPr>
+    </w:p>
+    <w:p>
+      <w:pPr>
+        <w:spacing w:after="0" w:line="240" w:lineRule="auto"/>
+        <w:textAlignment w:val="baseline"/>
+        <w:rPr>
+          <w:rFonts w:ascii="Arial" w:eastAsia="Times New Roman" w:hAnsi="Arial" w:cs="Arial"/>
+          <w:b/>
+          <w:bCs/>
+          <w:kern w:val="0"/>
+          <w:lang w:val="en-US"/>
+          <w14:ligatures w14:val="none"/>
+        </w:rPr>
+      </w:pPr>
+    </w:p>
+    <w:p>
+      <w:pPr>
+        <w:spacing w:after="0" w:line="240" w:lineRule="auto"/>
+        <w:textAlignment w:val="baseline"/>
+        <w:rPr>
+          <w:rFonts w:ascii="Arial" w:eastAsia="Times New Roman" w:hAnsi="Arial" w:cs="Arial"/>
+          <w:b/>
+          <w:bCs/>
+          <w:kern w:val="0"/>
+          <w:lang w:val="en-US"/>
+          <w14:ligatures w14:val="none"/>
+        </w:rPr>
+      </w:pPr>
+    </w:p>
+    <w:p>
+      <w:pPr>
+        <w:spacing w:after="0" w:line="240" w:lineRule="auto"/>
+        <w:textAlignment w:val="baseline"/>
+        <w:rPr>
+          <w:rFonts w:ascii="Arial" w:eastAsia="Times New Roman" w:hAnsi="Arial" w:cs="Arial"/>
+          <w:b/>
+          <w:bCs/>
+          <w:kern w:val="0"/>
+          <w:lang w:val="en-US"/>
+          <w14:ligatures w14:val="none"/>
+        </w:rPr>
+      </w:pPr>
+    </w:p>
+    <w:p>
+      <w:pPr>
+        <w:spacing w:after="0" w:line="240" w:lineRule="auto"/>
+        <w:textAlignment w:val="baseline"/>
+        <w:rPr>
+          <w:rFonts w:ascii="Arial" w:eastAsia="Times New Roman" w:hAnsi="Arial" w:cs="Arial"/>
+          <w:b/>
+          <w:bCs/>
+          <w:kern w:val="0"/>
+          <w:lang w:val="en-US"/>
+          <w14:ligatures w14:val="none"/>
+        </w:rPr>
+      </w:pPr>
+    </w:p>
+    <w:p>
+      <w:pPr>
+        <w:spacing w:after="0" w:line="240" w:lineRule="auto"/>
+        <w:textAlignment w:val="baseline"/>
+        <w:rPr>
+          <w:rFonts w:ascii="Arial" w:eastAsia="Times New Roman" w:hAnsi="Arial" w:cs="Arial"/>
+          <w:b/>
+          <w:bCs/>
+          <w:kern w:val="0"/>
+          <w:lang w:val="en-US"/>
+          <w14:ligatures w14:val="none"/>
+        </w:rPr>
+      </w:pPr>
+    </w:p>
+    <w:p>
+      <w:pPr>
+        <w:spacing w:after="0" w:line="240" w:lineRule="auto"/>
+        <w:textAlignment w:val="baseline"/>
+        <w:rPr>
+          <w:rFonts w:ascii="Arial" w:eastAsia="Times New Roman" w:hAnsi="Arial" w:cs="Arial"/>
+          <w:b/>
+          <w:bCs/>
+          <w:kern w:val="0"/>
+          <w:lang w:val="en-US"/>
+          <w14:ligatures w14:val="none"/>
+        </w:rPr>
+      </w:pPr>
+    </w:p>
+    <w:p>
+      <w:pPr>
+        <w:spacing w:after="0" w:line="240" w:lineRule="auto"/>
+        <w:textAlignment w:val="baseline"/>
+        <w:rPr>
+          <w:rFonts w:ascii="Arial" w:eastAsia="Times New Roman" w:hAnsi="Arial" w:cs="Arial"/>
+          <w:b/>
+          <w:bCs/>
+          <w:kern w:val="0"/>
+          <w:lang w:val="en-US"/>
+          <w14:ligatures w14:val="none"/>
+        </w:rPr>
+      </w:pPr>
+    </w:p>
+    <w:p>
+      <w:pPr>
+        <w:spacing w:after="0" w:line="240" w:lineRule="auto"/>
+        <w:textAlignment w:val="baseline"/>
+        <w:rPr>
+          <w:rFonts w:ascii="Arial" w:eastAsia="Times New Roman" w:hAnsi="Arial" w:cs="Arial"/>
+          <w:b/>
+          <w:bCs/>
+          <w:kern w:val="0"/>
+          <w:lang w:val="en-US"/>
+          <w14:ligatures w14:val="none"/>
+        </w:rPr>
+      </w:pPr>
+    </w:p>
+    <w:p>
+      <w:pPr>
+        <w:spacing w:after="0" w:line="240" w:lineRule="auto"/>
+        <w:textAlignment w:val="baseline"/>
+        <w:rPr>
+          <w:rFonts w:ascii="Arial" w:eastAsia="Times New Roman" w:hAnsi="Arial" w:cs="Arial"/>
+          <w:b/>
+          <w:bCs/>
+          <w:kern w:val="0"/>
+          <w:lang w:val="en-US"/>
+          <w14:ligatures w14:val="none"/>
+        </w:rPr>
+      </w:pPr>
+    </w:p>
+    <w:p>
+      <w:pPr>
+        <w:spacing w:after="0" w:line="240" w:lineRule="auto"/>
+        <w:textAlignment w:val="baseline"/>
+        <w:rPr>
+          <w:rFonts w:ascii="Arial" w:eastAsia="Times New Roman" w:hAnsi="Arial" w:cs="Arial"/>
+          <w:b/>
+          <w:bCs/>
+          <w:kern w:val="0"/>
+          <w:lang w:val="en-US"/>
+          <w14:ligatures w14:val="none"/>
+        </w:rPr>
+      </w:pPr>
+    </w:p>
+    <w:p>
+      <w:pPr>
+        <w:spacing w:after="0" w:line="240" w:lineRule="auto"/>
+        <w:textAlignment w:val="baseline"/>
+        <w:rPr>
+          <w:rFonts w:ascii="Arial" w:eastAsia="Times New Roman" w:hAnsi="Arial" w:cs="Arial"/>
+          <w:b/>
+          <w:bCs/>
+          <w:kern w:val="0"/>
+          <w:lang w:val="en-US"/>
+          <w14:ligatures w14:val="none"/>
+        </w:rPr>
+      </w:pPr>
+    </w:p>
+    <w:p>
+      <w:pPr>
+        <w:spacing w:after="0" w:line="240" w:lineRule="auto"/>
+        <w:textAlignment w:val="baseline"/>
+        <w:rPr>
+          <w:rFonts w:ascii="Arial" w:eastAsia="Times New Roman" w:hAnsi="Arial" w:cs="Arial"/>
+          <w:b/>
+          <w:bCs/>
+          <w:kern w:val="0"/>
+          <w:lang w:val="en-US"/>
+          <w14:ligatures w14:val="none"/>
+        </w:rPr>
+      </w:pPr>
+    </w:p>
+    <w:p>
+      <w:pPr>
+        <w:spacing w:after="0" w:line="240" w:lineRule="auto"/>
+        <w:textAlignment w:val="baseline"/>
+        <w:rPr>
+          <w:rFonts w:ascii="Arial" w:eastAsia="Times New Roman" w:hAnsi="Arial" w:cs="Arial"/>
+          <w:b/>
+          <w:bCs/>
+          <w:kern w:val="0"/>
+          <w:lang w:val="en-US"/>
+          <w14:ligatures w14:val="none"/>
+        </w:rPr>
+      </w:pPr>
+    </w:p>
+    <w:p>
+      <w:pPr>
+        <w:spacing w:after="0" w:line="240" w:lineRule="auto"/>
+        <w:textAlignment w:val="baseline"/>
+        <w:rPr>
+          <w:rFonts w:ascii="Arial" w:eastAsia="Times New Roman" w:hAnsi="Arial" w:cs="Arial"/>
+          <w:b/>
+          <w:bCs/>
+          <w:kern w:val="0"/>
+          <w:lang w:val="en-US"/>
+          <w14:ligatures w14:val="none"/>
+        </w:rPr>
+      </w:pPr>
+    </w:p>
+    <w:p>
+      <w:pPr>
+        <w:spacing w:after="0" w:line="240" w:lineRule="auto"/>
+        <w:textAlignment w:val="baseline"/>
+        <w:rPr>
+          <w:rFonts w:ascii="Arial" w:eastAsia="Times New Roman" w:hAnsi="Arial" w:cs="Arial"/>
+          <w:b/>
+          <w:bCs/>
+          <w:kern w:val="0"/>
+          <w:lang w:val="en-US"/>
+          <w14:ligatures w14:val="none"/>
+        </w:rPr>
+      </w:pPr>
+    </w:p>
+    <w:p>
+      <w:pPr>
+        <w:spacing w:after="0" w:line="240" w:lineRule="auto"/>
+        <w:textAlignment w:val="baseline"/>
+        <w:rPr>
+          <w:rFonts w:ascii="Arial" w:eastAsia="Times New Roman" w:hAnsi="Arial" w:cs="Arial"/>
+          <w:b/>
+          <w:bCs/>
+          <w:kern w:val="0"/>
+          <w:lang w:val="en-US"/>
+          <w14:ligatures w14:val="none"/>
+        </w:rPr>
+      </w:pPr>
+    </w:p>
+    <w:p>
+      <w:pPr>
+        <w:spacing w:after="0" w:line="240" w:lineRule="auto"/>
+        <w:textAlignment w:val="baseline"/>
+        <w:rPr>
+          <w:rFonts w:ascii="Arial" w:eastAsia="Times New Roman" w:hAnsi="Arial" w:cs="Arial"/>
+          <w:b/>
+          <w:bCs/>
+          <w:kern w:val="0"/>
+          <w:lang w:val="en-US"/>
+          <w14:ligatures w14:val="none"/>
+        </w:rPr>
+      </w:pPr>
+    </w:p>
+    <w:p>
+      <w:pPr>
+        <w:spacing w:after="0" w:line="240" w:lineRule="auto"/>
+        <w:textAlignment w:val="baseline"/>
+        <w:rPr>
+          <w:rFonts w:ascii="Arial" w:eastAsia="Times New Roman" w:hAnsi="Arial" w:cs="Arial"/>
+          <w:b/>
+          <w:bCs/>
+          <w:kern w:val="0"/>
+          <w:lang w:val="en-US"/>
+          <w14:ligatures w14:val="none"/>
+        </w:rPr>
+      </w:pPr>
+    </w:p>
+    <w:p>
+      <w:pPr>
+        <w:spacing w:after="0" w:line="240" w:lineRule="auto"/>
+        <w:textAlignment w:val="baseline"/>
+        <w:rPr>
+          <w:rFonts w:ascii="Arial" w:eastAsia="Times New Roman" w:hAnsi="Arial" w:cs="Arial"/>
+          <w:b/>
+          <w:bCs/>
+          <w:kern w:val="0"/>
+          <w:lang w:val="en-US"/>
+          <w14:ligatures w14:val="none"/>
+        </w:rPr>
+      </w:pPr>
+    </w:p>
+    <w:p>
+      <w:pPr>
+        <w:spacing w:after="0" w:line="240" w:lineRule="auto"/>
+        <w:textAlignment w:val="baseline"/>
+        <w:rPr>
+          <w:rFonts w:ascii="Arial" w:eastAsia="Times New Roman" w:hAnsi="Arial" w:cs="Arial"/>
+          <w:b/>
+          <w:bCs/>
+          <w:kern w:val="0"/>
+          <w:lang w:val="en-US"/>
+          <w14:ligatures w14:val="none"/>
+        </w:rPr>
+      </w:pPr>
+    </w:p>
+    <w:p>
+      <w:pPr>
+        <w:spacing w:after="0" w:line="240" w:lineRule="auto"/>
+        <w:textAlignment w:val="baseline"/>
+        <w:rPr>
+          <w:rFonts w:ascii="Arial" w:eastAsia="Times New Roman" w:hAnsi="Arial" w:cs="Arial"/>
+          <w:b/>
+          <w:bCs/>
+          <w:kern w:val="0"/>
+          <w:lang w:val="en-US"/>
+          <w14:ligatures w14:val="none"/>
+        </w:rPr>
+      </w:pPr>
+    </w:p>
+    <w:p>
+      <w:pPr>
+        <w:spacing w:after="0" w:line="240" w:lineRule="auto"/>
+        <w:textAlignment w:val="baseline"/>
+        <w:rPr>
+          <w:rFonts w:ascii="Arial" w:eastAsia="Times New Roman" w:hAnsi="Arial" w:cs="Arial"/>
+          <w:b/>
+          <w:bCs/>
+          <w:kern w:val="0"/>
+          <w:lang w:val="en-US"/>
+          <w14:ligatures w14:val="none"/>
+        </w:rPr>
+      </w:pPr>
+    </w:p>
+    <w:p>
+      <w:pPr>
+        <w:spacing w:after="0" w:line="240" w:lineRule="auto"/>
+        <w:textAlignment w:val="baseline"/>
+        <w:rPr>
+          <w:rFonts w:ascii="Arial" w:eastAsia="Times New Roman" w:hAnsi="Arial" w:cs="Arial"/>
+          <w:b/>
+          <w:bCs/>
+          <w:kern w:val="0"/>
+          <w:lang w:val="en-US"/>
+          <w14:ligatures w14:val="none"/>
+        </w:rPr>
+      </w:pPr>
+    </w:p>
+    <w:p>
+      <w:pPr>
+        <w:spacing w:after="0" w:line="240" w:lineRule="auto"/>
+        <w:textAlignment w:val="baseline"/>
+        <w:rPr>
+          <w:rFonts w:ascii="Arial" w:eastAsia="Times New Roman" w:hAnsi="Arial" w:cs="Arial"/>
+          <w:b/>
+          <w:bCs/>
+          <w:kern w:val="0"/>
+          <w:lang w:val="en-US"/>
+          <w14:ligatures w14:val="none"/>
+        </w:rPr>
+      </w:pPr>
+    </w:p>
+    <w:p>
+      <w:pPr>
+        <w:spacing w:after="0" w:line="240" w:lineRule="auto"/>
+        <w:textAlignment w:val="baseline"/>
+        <w:rPr>
+          <w:rFonts w:ascii="Arial" w:eastAsia="Times New Roman" w:hAnsi="Arial" w:cs="Arial"/>
+          <w:b/>
+          <w:bCs/>
+          <w:kern w:val="0"/>
+          <w:lang w:val="en-US"/>
+          <w14:ligatures w14:val="none"/>
+        </w:rPr>
+      </w:pPr>
+    </w:p>
+    <w:p>
+      <w:pPr>
+        <w:spacing w:after="0" w:line="240" w:lineRule="auto"/>
+        <w:textAlignment w:val="baseline"/>
+        <w:rPr>
+          <w:rFonts w:ascii="Arial" w:eastAsia="Times New Roman" w:hAnsi="Arial" w:cs="Arial"/>
+          <w:b/>
+          <w:bCs/>
+          <w:kern w:val="0"/>
+          <w:lang w:val="en-US"/>
+          <w14:ligatures w14:val="none"/>
+        </w:rPr>
+      </w:pPr>
+    </w:p>
+    <w:p>
+      <w:pPr>
+        <w:spacing w:after="0" w:line="240" w:lineRule="auto"/>
+        <w:textAlignment w:val="baseline"/>
+        <w:rPr>
+          <w:rFonts w:ascii="Arial" w:eastAsia="Times New Roman" w:hAnsi="Arial" w:cs="Arial"/>
+          <w:b/>
+          <w:bCs/>
+          <w:kern w:val="0"/>
+          <w:lang w:val="en-US"/>
+          <w14:ligatures w14:val="none"/>
+        </w:rPr>
+      </w:pPr>
+    </w:p>
+    <w:p>
+      <w:pPr>
+        <w:spacing w:after="0" w:line="240" w:lineRule="auto"/>
+        <w:textAlignment w:val="baseline"/>
+        <w:rPr>
+          <w:rFonts w:ascii="Arial" w:eastAsia="Times New Roman" w:hAnsi="Arial" w:cs="Arial"/>
+          <w:b/>
+          <w:bCs/>
+          <w:kern w:val="0"/>
+          <w:lang w:val="en-US"/>
+          <w14:ligatures w14:val="none"/>
+        </w:rPr>
+      </w:pPr>
+    </w:p>
+    <w:p>
+      <w:pPr>
+        <w:spacing w:after="0" w:line="240" w:lineRule="auto"/>
+        <w:textAlignment w:val="baseline"/>
+        <w:rPr>
+          <w:rFonts w:ascii="Arial" w:eastAsia="Times New Roman" w:hAnsi="Arial" w:cs="Arial"/>
+          <w:b/>
+          <w:bCs/>
+          <w:kern w:val="0"/>
+          <w:lang w:val="en-US"/>
+          <w14:ligatures w14:val="none"/>
+        </w:rPr>
+      </w:pPr>
+    </w:p>
+    <w:p>
+      <w:pPr>
+        <w:spacing w:after="0" w:line="240" w:lineRule="auto"/>
+        <w:textAlignment w:val="baseline"/>
+        <w:rPr>
+          <w:rFonts w:ascii="Arial" w:eastAsia="Times New Roman" w:hAnsi="Arial" w:cs="Arial"/>
+          <w:b/>
+          <w:bCs/>
+          <w:kern w:val="0"/>
+          <w:lang w:val="en-US"/>
+          <w14:ligatures w14:val="none"/>
+        </w:rPr>
+      </w:pPr>
+    </w:p>
+    <w:p>
+      <w:pPr>
+        <w:spacing w:after="0" w:line="240" w:lineRule="auto"/>
+        <w:textAlignment w:val="baseline"/>
+        <w:rPr>
           <w:rFonts w:ascii="Segoe UI" w:eastAsia="Times New Roman" w:hAnsi="Segoe UI" w:cs="Segoe UI"/>
+          <w:b/>
+          <w:bCs/>
           <w:kern w:val="0"/>
           <w:sz w:val="18"/>
           <w:szCs w:val="18"/>
@@ -1507,14 +2117,30 @@
           <w14:ligatures w14:val="none"/>
         </w:rPr>
       </w:pPr>
-      <w:r>
-        <w:rPr>
-          <w:rFonts w:ascii="Arial" w:eastAsia="Times New Roman" w:hAnsi="Arial" w:cs="Arial"/>
-          <w:kern w:val="0"/>
-          <w:lang w:val="en-US"/>
-          <w14:ligatures w14:val="none"/>
-        </w:rPr>
-        <w:t> </w:t>
+    </w:p>
+    <w:p>
+      <w:pPr>
+        <w:spacing w:after="0" w:line="240" w:lineRule="auto"/>
+        <w:textAlignment w:val="baseline"/>
+        <w:rPr>
+          <w:rFonts w:ascii="Arial" w:eastAsia="Times New Roman" w:hAnsi="Arial" w:cs="Arial"/>
+          <w:b/>
+          <w:bCs/>
+          <w:kern w:val="0"/>
+          <w:lang w:val="en-US"/>
+          <w14:ligatures w14:val="none"/>
+        </w:rPr>
+      </w:pPr>
+      <w:r>
+        <w:rPr>
+          <w:rFonts w:ascii="Arial" w:eastAsia="Times New Roman" w:hAnsi="Arial" w:cs="Arial"/>
+          <w:b/>
+          <w:bCs/>
+          <w:kern w:val="0"/>
+          <w:lang w:val="en-US"/>
+          <w14:ligatures w14:val="none"/>
+        </w:rPr>
+        <w:t>The contents and tests that can be found in each file are as follows: </w:t>
       </w:r>
     </w:p>
     <w:p>
@@ -1523,6 +2149,8 @@
         <w:textAlignment w:val="baseline"/>
         <w:rPr>
           <w:rFonts w:ascii="Segoe UI" w:eastAsia="Times New Roman" w:hAnsi="Segoe UI" w:cs="Segoe UI"/>
+          <w:b/>
+          <w:bCs/>
           <w:kern w:val="0"/>
           <w:sz w:val="18"/>
           <w:szCs w:val="18"/>
@@ -1530,84 +2158,6 @@
           <w14:ligatures w14:val="none"/>
         </w:rPr>
       </w:pPr>
-      <w:r>
-        <w:rPr>
-          <w:rFonts w:ascii="Arial" w:eastAsia="Times New Roman" w:hAnsi="Arial" w:cs="Arial"/>
-          <w:kern w:val="0"/>
-          <w:lang w:val="en-US"/>
-          <w14:ligatures w14:val="none"/>
-        </w:rPr>
-        <w:t> </w:t>
-      </w:r>
-    </w:p>
-    <w:p>
-      <w:pPr>
-        <w:spacing w:after="0" w:line="240" w:lineRule="auto"/>
-        <w:textAlignment w:val="baseline"/>
-        <w:rPr>
-          <w:rFonts w:ascii="Segoe UI" w:eastAsia="Times New Roman" w:hAnsi="Segoe UI" w:cs="Segoe UI"/>
-          <w:kern w:val="0"/>
-          <w:sz w:val="18"/>
-          <w:szCs w:val="18"/>
-          <w:lang w:val="en-US"/>
-          <w14:ligatures w14:val="none"/>
-        </w:rPr>
-      </w:pPr>
-      <w:r>
-        <w:rPr>
-          <w:rFonts w:ascii="Arial" w:eastAsia="Times New Roman" w:hAnsi="Arial" w:cs="Arial"/>
-          <w:kern w:val="0"/>
-          <w:lang w:val="en-US"/>
-          <w14:ligatures w14:val="none"/>
-        </w:rPr>
-        <w:t> </w:t>
-      </w:r>
-    </w:p>
-    <w:p>
-      <w:pPr>
-        <w:spacing w:after="0" w:line="240" w:lineRule="auto"/>
-        <w:textAlignment w:val="baseline"/>
-        <w:rPr>
-          <w:rFonts w:ascii="Segoe UI" w:eastAsia="Times New Roman" w:hAnsi="Segoe UI" w:cs="Segoe UI"/>
-          <w:kern w:val="0"/>
-          <w:sz w:val="18"/>
-          <w:szCs w:val="18"/>
-          <w:lang w:val="en-US"/>
-          <w14:ligatures w14:val="none"/>
-        </w:rPr>
-      </w:pPr>
-      <w:r>
-        <w:rPr>
-          <w:rFonts w:ascii="Arial" w:eastAsia="Times New Roman" w:hAnsi="Arial" w:cs="Arial"/>
-          <w:kern w:val="0"/>
-          <w:lang w:val="en-US"/>
-          <w14:ligatures w14:val="none"/>
-        </w:rPr>
-        <w:t> </w:t>
-      </w:r>
-    </w:p>
-    <w:p>
-      <w:pPr>
-        <w:spacing w:after="0" w:line="240" w:lineRule="auto"/>
-        <w:textAlignment w:val="baseline"/>
-        <w:rPr>
-          <w:rFonts w:ascii="Segoe UI" w:eastAsia="Times New Roman" w:hAnsi="Segoe UI" w:cs="Segoe UI"/>
-          <w:kern w:val="0"/>
-          <w:sz w:val="18"/>
-          <w:szCs w:val="18"/>
-          <w:lang w:val="en-US"/>
-          <w14:ligatures w14:val="none"/>
-        </w:rPr>
-      </w:pPr>
-      <w:r>
-        <w:rPr>
-          <w:rFonts w:ascii="Arial" w:eastAsia="Times New Roman" w:hAnsi="Arial" w:cs="Arial"/>
-          <w:kern w:val="0"/>
-          <w:lang w:val="en-US"/>
-          <w14:ligatures w14:val="none"/>
-        </w:rPr>
-        <w:t>The contents and tests that can be found in each file are as follows: </w:t>
-      </w:r>
     </w:p>
     <w:tbl>
       <w:tblPr>
@@ -1625,9 +2175,9 @@
         <w:tblLook w:val="04A0" w:firstRow="1" w:lastRow="0" w:firstColumn="1" w:lastColumn="0" w:noHBand="0" w:noVBand="1"/>
       </w:tblPr>
       <w:tblGrid>
-        <w:gridCol w:w="2944"/>
-        <w:gridCol w:w="2826"/>
-        <w:gridCol w:w="3240"/>
+        <w:gridCol w:w="2911"/>
+        <w:gridCol w:w="2871"/>
+        <w:gridCol w:w="3228"/>
       </w:tblGrid>
       <w:tr>
         <w:trPr>
@@ -1833,6 +2383,31 @@
               <w:spacing w:after="0" w:line="240" w:lineRule="auto"/>
               <w:textAlignment w:val="baseline"/>
               <w:rPr>
+                <w:rFonts w:ascii="Arial" w:eastAsia="Times New Roman" w:hAnsi="Arial" w:cs="Arial"/>
+                <w:b/>
+                <w:bCs/>
+                <w:kern w:val="0"/>
+                <w:lang w:val="en-US"/>
+                <w14:ligatures w14:val="none"/>
+              </w:rPr>
+            </w:pPr>
+            <w:r>
+              <w:rPr>
+                <w:rFonts w:ascii="Arial" w:eastAsia="Times New Roman" w:hAnsi="Arial" w:cs="Arial"/>
+                <w:b/>
+                <w:bCs/>
+                <w:kern w:val="0"/>
+                <w:lang w:val="en-US"/>
+                <w14:ligatures w14:val="none"/>
+              </w:rPr>
+              <w:t> </w:t>
+            </w:r>
+          </w:p>
+          <w:p>
+            <w:pPr>
+              <w:spacing w:after="0" w:line="240" w:lineRule="auto"/>
+              <w:textAlignment w:val="baseline"/>
+              <w:rPr>
                 <w:rFonts w:ascii="Times New Roman" w:eastAsia="Times New Roman" w:hAnsi="Times New Roman" w:cs="Times New Roman"/>
                 <w:b/>
                 <w:bCs/>
@@ -1841,16 +2416,30 @@
                 <w14:ligatures w14:val="none"/>
               </w:rPr>
             </w:pPr>
-            <w:r>
-              <w:rPr>
-                <w:rFonts w:ascii="Arial" w:eastAsia="Times New Roman" w:hAnsi="Arial" w:cs="Arial"/>
+          </w:p>
+          <w:p>
+            <w:pPr>
+              <w:spacing w:after="0" w:line="240" w:lineRule="auto"/>
+              <w:textAlignment w:val="baseline"/>
+              <w:rPr>
+                <w:rFonts w:ascii="Times New Roman" w:eastAsia="Times New Roman" w:hAnsi="Times New Roman" w:cs="Times New Roman"/>
                 <w:b/>
                 <w:bCs/>
                 <w:kern w:val="0"/>
                 <w:lang w:val="en-US"/>
                 <w14:ligatures w14:val="none"/>
               </w:rPr>
-              <w:t> </w:t>
+            </w:pPr>
+            <w:r>
+              <w:rPr>
+                <w:rFonts w:ascii="Times New Roman" w:eastAsia="Times New Roman" w:hAnsi="Times New Roman" w:cs="Times New Roman"/>
+                <w:b/>
+                <w:bCs/>
+                <w:kern w:val="0"/>
+                <w:lang w:val="en-US"/>
+                <w14:ligatures w14:val="none"/>
+              </w:rPr>
+              <w:t>Total test cases: 23</w:t>
             </w:r>
           </w:p>
         </w:tc>
@@ -1969,7 +2558,7 @@
                 <w:lang w:val="en-US"/>
                 <w14:ligatures w14:val="none"/>
               </w:rPr>
-              <w:t>Logout. (As admin) </w:t>
+              <w:t>Login with invalid fields.</w:t>
             </w:r>
           </w:p>
           <w:p>
@@ -1995,7 +2584,7 @@
                 <w:lang w:val="en-US"/>
                 <w14:ligatures w14:val="none"/>
               </w:rPr>
-              <w:t>Successful password reset with valid fields. </w:t>
+              <w:t>Logout. (As admin) </w:t>
             </w:r>
           </w:p>
           <w:p>
@@ -2021,7 +2610,7 @@
                 <w:lang w:val="en-US"/>
                 <w14:ligatures w14:val="none"/>
               </w:rPr>
-              <w:t>Unsuccessful password reset with empty fields.  </w:t>
+              <w:t>Successful password reset with valid fields. </w:t>
             </w:r>
           </w:p>
           <w:p>
@@ -2047,7 +2636,7 @@
                 <w:lang w:val="en-US"/>
                 <w14:ligatures w14:val="none"/>
               </w:rPr>
-              <w:t>Unsuccessful password reset with invalid fields. </w:t>
+              <w:t>Unsuccessful password reset with empty fields.  </w:t>
             </w:r>
           </w:p>
           <w:p>
@@ -2073,7 +2662,7 @@
                 <w:lang w:val="en-US"/>
                 <w14:ligatures w14:val="none"/>
               </w:rPr>
-              <w:t>Unsuccessful password reset with invalid format fields. </w:t>
+              <w:t>Unsuccessful password reset with invalid fields. </w:t>
             </w:r>
           </w:p>
           <w:p>
@@ -2099,8 +2688,1336 @@
                 <w:lang w:val="en-US"/>
                 <w14:ligatures w14:val="none"/>
               </w:rPr>
+              <w:t>Unsuccessful password reset with invalid format fields. </w:t>
+            </w:r>
+          </w:p>
+          <w:p>
+            <w:pPr>
+              <w:numPr>
+                <w:ilvl w:val="0"/>
+                <w:numId w:val="2"/>
+              </w:numPr>
+              <w:spacing w:after="0" w:line="240" w:lineRule="auto"/>
+              <w:ind w:left="1080" w:firstLine="0"/>
+              <w:textAlignment w:val="baseline"/>
+              <w:rPr>
+                <w:rFonts w:ascii="Arial" w:eastAsia="Times New Roman" w:hAnsi="Arial" w:cs="Arial"/>
+                <w:kern w:val="0"/>
+                <w:lang w:val="en-US"/>
+                <w14:ligatures w14:val="none"/>
+              </w:rPr>
+            </w:pPr>
+            <w:r>
+              <w:rPr>
+                <w:rFonts w:ascii="Arial" w:eastAsia="Times New Roman" w:hAnsi="Arial" w:cs="Arial"/>
+                <w:kern w:val="0"/>
+                <w:lang w:val="en-US"/>
+                <w14:ligatures w14:val="none"/>
+              </w:rPr>
               <w:t>Navigation from “forgot password” back to “login” page. </w:t>
             </w:r>
+          </w:p>
+          <w:p>
+            <w:pPr>
+              <w:numPr>
+                <w:ilvl w:val="0"/>
+                <w:numId w:val="2"/>
+              </w:numPr>
+              <w:spacing w:after="0" w:line="240" w:lineRule="auto"/>
+              <w:ind w:left="1080" w:firstLine="0"/>
+              <w:textAlignment w:val="baseline"/>
+              <w:rPr>
+                <w:rFonts w:ascii="Arial" w:eastAsia="Times New Roman" w:hAnsi="Arial" w:cs="Arial"/>
+                <w:kern w:val="0"/>
+                <w:lang w:val="en-US"/>
+                <w14:ligatures w14:val="none"/>
+              </w:rPr>
+            </w:pPr>
+            <w:r>
+              <w:rPr>
+                <w:rFonts w:ascii="Arial" w:eastAsia="Times New Roman" w:hAnsi="Arial" w:cs="Arial"/>
+                <w:kern w:val="0"/>
+                <w:lang w:val="en-US"/>
+                <w14:ligatures w14:val="none"/>
+              </w:rPr>
+              <w:t>Sign up with empty form fields.</w:t>
+            </w:r>
+          </w:p>
+          <w:p>
+            <w:pPr>
+              <w:numPr>
+                <w:ilvl w:val="0"/>
+                <w:numId w:val="2"/>
+              </w:numPr>
+              <w:spacing w:after="0" w:line="240" w:lineRule="auto"/>
+              <w:ind w:left="1080" w:firstLine="0"/>
+              <w:textAlignment w:val="baseline"/>
+              <w:rPr>
+                <w:rFonts w:ascii="Arial" w:eastAsia="Times New Roman" w:hAnsi="Arial" w:cs="Arial"/>
+                <w:kern w:val="0"/>
+                <w:lang w:val="en-US"/>
+                <w14:ligatures w14:val="none"/>
+              </w:rPr>
+            </w:pPr>
+            <w:r>
+              <w:rPr>
+                <w:rFonts w:ascii="Arial" w:eastAsia="Times New Roman" w:hAnsi="Arial" w:cs="Arial"/>
+                <w:kern w:val="0"/>
+                <w:lang w:val="en-US"/>
+                <w14:ligatures w14:val="none"/>
+              </w:rPr>
+              <w:t>Sign up with invalid form fields.</w:t>
+            </w:r>
+          </w:p>
+          <w:p>
+            <w:pPr>
+              <w:numPr>
+                <w:ilvl w:val="0"/>
+                <w:numId w:val="2"/>
+              </w:numPr>
+              <w:spacing w:after="0" w:line="240" w:lineRule="auto"/>
+              <w:ind w:left="1080" w:firstLine="0"/>
+              <w:textAlignment w:val="baseline"/>
+              <w:rPr>
+                <w:rFonts w:ascii="Arial" w:eastAsia="Times New Roman" w:hAnsi="Arial" w:cs="Arial"/>
+                <w:kern w:val="0"/>
+                <w:lang w:val="en-US"/>
+                <w14:ligatures w14:val="none"/>
+              </w:rPr>
+            </w:pPr>
+            <w:r>
+              <w:rPr>
+                <w:rFonts w:ascii="Arial" w:eastAsia="Times New Roman" w:hAnsi="Arial" w:cs="Arial"/>
+                <w:kern w:val="0"/>
+                <w:lang w:val="en-US"/>
+                <w14:ligatures w14:val="none"/>
+              </w:rPr>
+              <w:t>Sign up with valid form fields.</w:t>
+            </w:r>
+          </w:p>
+        </w:tc>
+      </w:tr>
+      <w:tr>
+        <w:trPr>
+          <w:trHeight w:val="300"/>
+        </w:trPr>
+        <w:tc>
+          <w:tcPr>
+            <w:tcW w:w="3345" w:type="dxa"/>
+            <w:tcBorders>
+              <w:top w:val="single" w:sz="6" w:space="0" w:color="45B0E1"/>
+              <w:left w:val="single" w:sz="6" w:space="0" w:color="45B0E1"/>
+              <w:bottom w:val="single" w:sz="6" w:space="0" w:color="45B0E1"/>
+              <w:right w:val="single" w:sz="6" w:space="0" w:color="45B0E1"/>
+            </w:tcBorders>
+            <w:shd w:val="clear" w:color="auto" w:fill="auto"/>
+          </w:tcPr>
+          <w:p>
+            <w:pPr>
+              <w:spacing w:after="0" w:line="240" w:lineRule="auto"/>
+              <w:textAlignment w:val="baseline"/>
+              <w:rPr>
+                <w:rFonts w:ascii="Arial" w:eastAsia="Times New Roman" w:hAnsi="Arial" w:cs="Arial"/>
+                <w:kern w:val="0"/>
+                <w:lang w:val="en-US"/>
+                <w14:ligatures w14:val="none"/>
+              </w:rPr>
+            </w:pPr>
+            <w:r>
+              <w:rPr>
+                <w:rFonts w:ascii="Arial" w:eastAsia="Times New Roman" w:hAnsi="Arial" w:cs="Arial"/>
+                <w:kern w:val="0"/>
+                <w:lang w:val="en-US"/>
+                <w14:ligatures w14:val="none"/>
+              </w:rPr>
+              <w:lastRenderedPageBreak/>
+              <w:t>{</w:t>
+            </w:r>
+            <w:r>
+              <w:rPr>
+                <w:rFonts w:ascii="Arial" w:eastAsia="Times New Roman" w:hAnsi="Arial" w:cs="Arial"/>
+                <w:kern w:val="0"/>
+                <w:lang w:val="en-US"/>
+                <w14:ligatures w14:val="none"/>
+              </w:rPr>
+              <w:t>Public Page Navigation.bat</w:t>
+            </w:r>
+            <w:r>
+              <w:rPr>
+                <w:rFonts w:ascii="Arial" w:eastAsia="Times New Roman" w:hAnsi="Arial" w:cs="Arial"/>
+                <w:kern w:val="0"/>
+                <w:lang w:val="en-US"/>
+                <w14:ligatures w14:val="none"/>
+              </w:rPr>
+              <w:t>}</w:t>
+            </w:r>
+          </w:p>
+          <w:p>
+            <w:pPr>
+              <w:spacing w:after="0" w:line="240" w:lineRule="auto"/>
+              <w:textAlignment w:val="baseline"/>
+              <w:rPr>
+                <w:rFonts w:ascii="Arial" w:eastAsia="Times New Roman" w:hAnsi="Arial" w:cs="Arial"/>
+                <w:kern w:val="0"/>
+                <w:lang w:val="en-US"/>
+                <w14:ligatures w14:val="none"/>
+              </w:rPr>
+            </w:pPr>
+          </w:p>
+          <w:p>
+            <w:pPr>
+              <w:spacing w:after="0" w:line="240" w:lineRule="auto"/>
+              <w:textAlignment w:val="baseline"/>
+              <w:rPr>
+                <w:rFonts w:ascii="Arial" w:eastAsia="Times New Roman" w:hAnsi="Arial" w:cs="Arial"/>
+                <w:kern w:val="0"/>
+                <w:lang w:val="en-US"/>
+                <w14:ligatures w14:val="none"/>
+              </w:rPr>
+            </w:pPr>
+            <w:r>
+              <w:rPr>
+                <w:rFonts w:ascii="Times New Roman" w:eastAsia="Times New Roman" w:hAnsi="Times New Roman" w:cs="Times New Roman"/>
+                <w:b/>
+                <w:bCs/>
+                <w:kern w:val="0"/>
+                <w:lang w:val="en-US"/>
+                <w14:ligatures w14:val="none"/>
+              </w:rPr>
+              <w:t xml:space="preserve">Total test cases: </w:t>
+            </w:r>
+            <w:r>
+              <w:rPr>
+                <w:rFonts w:ascii="Times New Roman" w:eastAsia="Times New Roman" w:hAnsi="Times New Roman" w:cs="Times New Roman"/>
+                <w:b/>
+                <w:bCs/>
+                <w:kern w:val="0"/>
+                <w:lang w:val="en-US"/>
+                <w14:ligatures w14:val="none"/>
+              </w:rPr>
+              <w:t>16</w:t>
+            </w:r>
+          </w:p>
+        </w:tc>
+        <w:tc>
+          <w:tcPr>
+            <w:tcW w:w="3345" w:type="dxa"/>
+            <w:tcBorders>
+              <w:top w:val="single" w:sz="6" w:space="0" w:color="45B0E1"/>
+              <w:left w:val="single" w:sz="6" w:space="0" w:color="45B0E1"/>
+              <w:bottom w:val="single" w:sz="6" w:space="0" w:color="45B0E1"/>
+              <w:right w:val="single" w:sz="6" w:space="0" w:color="45B0E1"/>
+            </w:tcBorders>
+            <w:shd w:val="clear" w:color="auto" w:fill="auto"/>
+          </w:tcPr>
+          <w:p>
+            <w:pPr>
+              <w:spacing w:after="0" w:line="240" w:lineRule="auto"/>
+              <w:textAlignment w:val="baseline"/>
+              <w:rPr>
+                <w:rFonts w:ascii="Arial" w:eastAsia="Times New Roman" w:hAnsi="Arial" w:cs="Arial"/>
+                <w:kern w:val="0"/>
+                <w:lang w:val="en-US"/>
+                <w14:ligatures w14:val="none"/>
+              </w:rPr>
+            </w:pPr>
+            <w:r>
+              <w:rPr>
+                <w:rFonts w:ascii="Arial" w:eastAsia="Times New Roman" w:hAnsi="Arial" w:cs="Arial"/>
+                <w:kern w:val="0"/>
+                <w:lang w:val="en-US"/>
+                <w14:ligatures w14:val="none"/>
+              </w:rPr>
+              <w:t>This testing suite will check for the user’s ability to reach all the publicly available links on the website while logged out</w:t>
+            </w:r>
+          </w:p>
+        </w:tc>
+        <w:tc>
+          <w:tcPr>
+            <w:tcW w:w="3345" w:type="dxa"/>
+            <w:tcBorders>
+              <w:top w:val="single" w:sz="6" w:space="0" w:color="45B0E1"/>
+              <w:left w:val="single" w:sz="6" w:space="0" w:color="45B0E1"/>
+              <w:bottom w:val="single" w:sz="6" w:space="0" w:color="45B0E1"/>
+              <w:right w:val="single" w:sz="6" w:space="0" w:color="45B0E1"/>
+            </w:tcBorders>
+            <w:shd w:val="clear" w:color="auto" w:fill="auto"/>
+          </w:tcPr>
+          <w:p>
+            <w:pPr>
+              <w:numPr>
+                <w:ilvl w:val="0"/>
+                <w:numId w:val="2"/>
+              </w:numPr>
+              <w:spacing w:after="0" w:line="240" w:lineRule="auto"/>
+              <w:ind w:left="1080" w:firstLine="0"/>
+              <w:textAlignment w:val="baseline"/>
+              <w:rPr>
+                <w:rFonts w:ascii="Arial" w:eastAsia="Times New Roman" w:hAnsi="Arial" w:cs="Arial"/>
+                <w:kern w:val="0"/>
+                <w:lang w:val="en-US"/>
+                <w14:ligatures w14:val="none"/>
+              </w:rPr>
+            </w:pPr>
+            <w:r>
+              <w:rPr>
+                <w:rFonts w:ascii="Arial" w:eastAsia="Times New Roman" w:hAnsi="Arial" w:cs="Arial"/>
+                <w:kern w:val="0"/>
+                <w:lang w:val="en-US"/>
+                <w14:ligatures w14:val="none"/>
+              </w:rPr>
+              <w:t>Test links for</w:t>
+            </w:r>
+          </w:p>
+          <w:p>
+            <w:pPr>
+              <w:numPr>
+                <w:ilvl w:val="0"/>
+                <w:numId w:val="2"/>
+              </w:numPr>
+              <w:spacing w:after="0" w:line="240" w:lineRule="auto"/>
+              <w:ind w:left="1080" w:firstLine="0"/>
+              <w:textAlignment w:val="baseline"/>
+              <w:rPr>
+                <w:rFonts w:ascii="Arial" w:eastAsia="Times New Roman" w:hAnsi="Arial" w:cs="Arial"/>
+                <w:kern w:val="0"/>
+                <w:lang w:val="en-US"/>
+                <w14:ligatures w14:val="none"/>
+              </w:rPr>
+            </w:pPr>
+            <w:r>
+              <w:rPr>
+                <w:rFonts w:ascii="Arial" w:eastAsia="Times New Roman" w:hAnsi="Arial" w:cs="Arial"/>
+                <w:kern w:val="0"/>
+                <w:lang w:val="en-US"/>
+                <w14:ligatures w14:val="none"/>
+              </w:rPr>
+              <w:t>Top nav menu:</w:t>
+            </w:r>
+          </w:p>
+          <w:p>
+            <w:pPr>
+              <w:spacing w:after="0" w:line="240" w:lineRule="auto"/>
+              <w:ind w:left="1080"/>
+              <w:textAlignment w:val="baseline"/>
+              <w:rPr>
+                <w:rFonts w:ascii="Arial" w:eastAsia="Times New Roman" w:hAnsi="Arial" w:cs="Arial"/>
+                <w:kern w:val="0"/>
+                <w:lang w:val="en-US"/>
+                <w14:ligatures w14:val="none"/>
+              </w:rPr>
+            </w:pPr>
+            <w:r>
+              <w:rPr>
+                <w:rFonts w:ascii="Arial" w:eastAsia="Times New Roman" w:hAnsi="Arial" w:cs="Arial"/>
+                <w:kern w:val="0"/>
+                <w:lang w:val="en-US"/>
+                <w14:ligatures w14:val="none"/>
+              </w:rPr>
+              <w:t>Homepage,</w:t>
+            </w:r>
+          </w:p>
+          <w:p>
+            <w:pPr>
+              <w:spacing w:after="0" w:line="240" w:lineRule="auto"/>
+              <w:ind w:left="1080"/>
+              <w:textAlignment w:val="baseline"/>
+              <w:rPr>
+                <w:rFonts w:ascii="Arial" w:eastAsia="Times New Roman" w:hAnsi="Arial" w:cs="Arial"/>
+                <w:kern w:val="0"/>
+                <w:lang w:val="en-US"/>
+                <w14:ligatures w14:val="none"/>
+              </w:rPr>
+            </w:pPr>
+            <w:r>
+              <w:rPr>
+                <w:rFonts w:ascii="Arial" w:eastAsia="Times New Roman" w:hAnsi="Arial" w:cs="Arial"/>
+                <w:kern w:val="0"/>
+                <w:lang w:val="en-US"/>
+                <w14:ligatures w14:val="none"/>
+              </w:rPr>
+              <w:t>About Us,</w:t>
+            </w:r>
+          </w:p>
+          <w:p>
+            <w:pPr>
+              <w:spacing w:after="0" w:line="240" w:lineRule="auto"/>
+              <w:ind w:left="1080"/>
+              <w:textAlignment w:val="baseline"/>
+              <w:rPr>
+                <w:rFonts w:ascii="Arial" w:eastAsia="Times New Roman" w:hAnsi="Arial" w:cs="Arial"/>
+                <w:kern w:val="0"/>
+                <w:lang w:val="en-US"/>
+                <w14:ligatures w14:val="none"/>
+              </w:rPr>
+            </w:pPr>
+            <w:r>
+              <w:rPr>
+                <w:rFonts w:ascii="Arial" w:eastAsia="Times New Roman" w:hAnsi="Arial" w:cs="Arial"/>
+                <w:kern w:val="0"/>
+                <w:lang w:val="en-US"/>
+                <w14:ligatures w14:val="none"/>
+              </w:rPr>
+              <w:t>Contact Us,</w:t>
+            </w:r>
+          </w:p>
+          <w:p>
+            <w:pPr>
+              <w:spacing w:after="0" w:line="240" w:lineRule="auto"/>
+              <w:ind w:left="1080"/>
+              <w:textAlignment w:val="baseline"/>
+              <w:rPr>
+                <w:rFonts w:ascii="Arial" w:eastAsia="Times New Roman" w:hAnsi="Arial" w:cs="Arial"/>
+                <w:kern w:val="0"/>
+                <w:lang w:val="en-US"/>
+                <w14:ligatures w14:val="none"/>
+              </w:rPr>
+            </w:pPr>
+            <w:r>
+              <w:rPr>
+                <w:rFonts w:ascii="Arial" w:eastAsia="Times New Roman" w:hAnsi="Arial" w:cs="Arial"/>
+                <w:kern w:val="0"/>
+                <w:lang w:val="en-US"/>
+                <w14:ligatures w14:val="none"/>
+              </w:rPr>
+              <w:t>Sign Up,</w:t>
+            </w:r>
+          </w:p>
+          <w:p>
+            <w:pPr>
+              <w:spacing w:after="0" w:line="240" w:lineRule="auto"/>
+              <w:ind w:left="1080"/>
+              <w:textAlignment w:val="baseline"/>
+              <w:rPr>
+                <w:rFonts w:ascii="Arial" w:eastAsia="Times New Roman" w:hAnsi="Arial" w:cs="Arial"/>
+                <w:kern w:val="0"/>
+                <w:lang w:val="en-US"/>
+                <w14:ligatures w14:val="none"/>
+              </w:rPr>
+            </w:pPr>
+            <w:r>
+              <w:rPr>
+                <w:rFonts w:ascii="Arial" w:eastAsia="Times New Roman" w:hAnsi="Arial" w:cs="Arial"/>
+                <w:kern w:val="0"/>
+                <w:lang w:val="en-US"/>
+                <w14:ligatures w14:val="none"/>
+              </w:rPr>
+              <w:t>Grants.</w:t>
+            </w:r>
+          </w:p>
+          <w:p>
+            <w:pPr>
+              <w:numPr>
+                <w:ilvl w:val="0"/>
+                <w:numId w:val="2"/>
+              </w:numPr>
+              <w:spacing w:after="0" w:line="240" w:lineRule="auto"/>
+              <w:ind w:left="1080" w:firstLine="0"/>
+              <w:textAlignment w:val="baseline"/>
+              <w:rPr>
+                <w:rFonts w:ascii="Arial" w:eastAsia="Times New Roman" w:hAnsi="Arial" w:cs="Arial"/>
+                <w:kern w:val="0"/>
+                <w:lang w:val="en-US"/>
+                <w14:ligatures w14:val="none"/>
+              </w:rPr>
+            </w:pPr>
+            <w:r>
+              <w:rPr>
+                <w:rFonts w:ascii="Arial" w:eastAsia="Times New Roman" w:hAnsi="Arial" w:cs="Arial"/>
+                <w:kern w:val="0"/>
+                <w:lang w:val="en-US"/>
+                <w14:ligatures w14:val="none"/>
+              </w:rPr>
+              <w:t>Footer links:</w:t>
+            </w:r>
+          </w:p>
+          <w:p>
+            <w:pPr>
+              <w:spacing w:after="0" w:line="240" w:lineRule="auto"/>
+              <w:ind w:left="1080"/>
+              <w:textAlignment w:val="baseline"/>
+              <w:rPr>
+                <w:rFonts w:ascii="Arial" w:eastAsia="Times New Roman" w:hAnsi="Arial" w:cs="Arial"/>
+                <w:kern w:val="0"/>
+                <w:lang w:val="en-US"/>
+                <w14:ligatures w14:val="none"/>
+              </w:rPr>
+            </w:pPr>
+            <w:r>
+              <w:rPr>
+                <w:rFonts w:ascii="Arial" w:eastAsia="Times New Roman" w:hAnsi="Arial" w:cs="Arial"/>
+                <w:kern w:val="0"/>
+                <w:lang w:val="en-US"/>
+                <w14:ligatures w14:val="none"/>
+              </w:rPr>
+              <w:t xml:space="preserve">Cookie policy, </w:t>
+            </w:r>
+          </w:p>
+          <w:p>
+            <w:pPr>
+              <w:spacing w:after="0" w:line="240" w:lineRule="auto"/>
+              <w:ind w:left="1080"/>
+              <w:textAlignment w:val="baseline"/>
+              <w:rPr>
+                <w:rFonts w:ascii="Arial" w:eastAsia="Times New Roman" w:hAnsi="Arial" w:cs="Arial"/>
+                <w:kern w:val="0"/>
+                <w:lang w:val="en-US"/>
+                <w14:ligatures w14:val="none"/>
+              </w:rPr>
+            </w:pPr>
+            <w:r>
+              <w:rPr>
+                <w:rFonts w:ascii="Arial" w:eastAsia="Times New Roman" w:hAnsi="Arial" w:cs="Arial"/>
+                <w:kern w:val="0"/>
+                <w:lang w:val="en-US"/>
+                <w14:ligatures w14:val="none"/>
+              </w:rPr>
+              <w:t>Privacy Policy,</w:t>
+            </w:r>
+          </w:p>
+          <w:p>
+            <w:pPr>
+              <w:spacing w:after="0" w:line="240" w:lineRule="auto"/>
+              <w:ind w:left="1080"/>
+              <w:textAlignment w:val="baseline"/>
+              <w:rPr>
+                <w:rFonts w:ascii="Arial" w:eastAsia="Times New Roman" w:hAnsi="Arial" w:cs="Arial"/>
+                <w:kern w:val="0"/>
+                <w:lang w:val="en-US"/>
+                <w14:ligatures w14:val="none"/>
+              </w:rPr>
+            </w:pPr>
+            <w:r>
+              <w:rPr>
+                <w:rFonts w:ascii="Arial" w:eastAsia="Times New Roman" w:hAnsi="Arial" w:cs="Arial"/>
+                <w:kern w:val="0"/>
+                <w:lang w:val="en-US"/>
+                <w14:ligatures w14:val="none"/>
+              </w:rPr>
+              <w:t>Disclaimer,</w:t>
+            </w:r>
+          </w:p>
+          <w:p>
+            <w:pPr>
+              <w:spacing w:after="0" w:line="240" w:lineRule="auto"/>
+              <w:ind w:left="1080"/>
+              <w:textAlignment w:val="baseline"/>
+              <w:rPr>
+                <w:rFonts w:ascii="Arial" w:eastAsia="Times New Roman" w:hAnsi="Arial" w:cs="Arial"/>
+                <w:kern w:val="0"/>
+                <w:lang w:val="en-US"/>
+                <w14:ligatures w14:val="none"/>
+              </w:rPr>
+            </w:pPr>
+            <w:r>
+              <w:rPr>
+                <w:rFonts w:ascii="Arial" w:eastAsia="Times New Roman" w:hAnsi="Arial" w:cs="Arial"/>
+                <w:kern w:val="0"/>
+                <w:lang w:val="en-US"/>
+                <w14:ligatures w14:val="none"/>
+              </w:rPr>
+              <w:t>Terms of use</w:t>
+            </w:r>
+            <w:r>
+              <w:rPr>
+                <w:rFonts w:ascii="Arial" w:eastAsia="Times New Roman" w:hAnsi="Arial" w:cs="Arial"/>
+                <w:kern w:val="0"/>
+                <w:lang w:val="en-US"/>
+                <w14:ligatures w14:val="none"/>
+              </w:rPr>
+              <w:t>,</w:t>
+            </w:r>
+          </w:p>
+          <w:p>
+            <w:pPr>
+              <w:spacing w:after="0" w:line="240" w:lineRule="auto"/>
+              <w:ind w:left="1080"/>
+              <w:textAlignment w:val="baseline"/>
+              <w:rPr>
+                <w:rFonts w:ascii="Arial" w:eastAsia="Times New Roman" w:hAnsi="Arial" w:cs="Arial"/>
+                <w:kern w:val="0"/>
+                <w:lang w:val="en-US"/>
+                <w14:ligatures w14:val="none"/>
+              </w:rPr>
+            </w:pPr>
+            <w:r>
+              <w:rPr>
+                <w:rFonts w:ascii="Arial" w:eastAsia="Times New Roman" w:hAnsi="Arial" w:cs="Arial"/>
+                <w:kern w:val="0"/>
+                <w:lang w:val="en-US"/>
+                <w14:ligatures w14:val="none"/>
+              </w:rPr>
+              <w:t>Join now.</w:t>
+            </w:r>
+          </w:p>
+          <w:p>
+            <w:pPr>
+              <w:numPr>
+                <w:ilvl w:val="0"/>
+                <w:numId w:val="2"/>
+              </w:numPr>
+              <w:spacing w:after="0" w:line="240" w:lineRule="auto"/>
+              <w:ind w:left="1080" w:firstLine="0"/>
+              <w:textAlignment w:val="baseline"/>
+              <w:rPr>
+                <w:rFonts w:ascii="Arial" w:eastAsia="Times New Roman" w:hAnsi="Arial" w:cs="Arial"/>
+                <w:kern w:val="0"/>
+                <w:lang w:val="en-US"/>
+                <w14:ligatures w14:val="none"/>
+              </w:rPr>
+            </w:pPr>
+            <w:r>
+              <w:rPr>
+                <w:rFonts w:ascii="Arial" w:eastAsia="Times New Roman" w:hAnsi="Arial" w:cs="Arial"/>
+                <w:kern w:val="0"/>
+                <w:lang w:val="en-US"/>
+                <w14:ligatures w14:val="none"/>
+              </w:rPr>
+              <w:t>Social networks:</w:t>
+            </w:r>
+          </w:p>
+          <w:p>
+            <w:pPr>
+              <w:spacing w:after="0" w:line="240" w:lineRule="auto"/>
+              <w:ind w:left="1080"/>
+              <w:textAlignment w:val="baseline"/>
+              <w:rPr>
+                <w:rFonts w:ascii="Arial" w:eastAsia="Times New Roman" w:hAnsi="Arial" w:cs="Arial"/>
+                <w:kern w:val="0"/>
+                <w:lang w:val="en-US"/>
+                <w14:ligatures w14:val="none"/>
+              </w:rPr>
+            </w:pPr>
+            <w:r>
+              <w:rPr>
+                <w:rFonts w:ascii="Arial" w:eastAsia="Times New Roman" w:hAnsi="Arial" w:cs="Arial"/>
+                <w:kern w:val="0"/>
+                <w:lang w:val="en-US"/>
+                <w14:ligatures w14:val="none"/>
+              </w:rPr>
+              <w:t>Facebook,</w:t>
+            </w:r>
+          </w:p>
+          <w:p>
+            <w:pPr>
+              <w:spacing w:after="0" w:line="240" w:lineRule="auto"/>
+              <w:ind w:left="1080"/>
+              <w:textAlignment w:val="baseline"/>
+              <w:rPr>
+                <w:rFonts w:ascii="Arial" w:eastAsia="Times New Roman" w:hAnsi="Arial" w:cs="Arial"/>
+                <w:kern w:val="0"/>
+                <w:lang w:val="en-US"/>
+                <w14:ligatures w14:val="none"/>
+              </w:rPr>
+            </w:pPr>
+            <w:r>
+              <w:rPr>
+                <w:rFonts w:ascii="Arial" w:eastAsia="Times New Roman" w:hAnsi="Arial" w:cs="Arial"/>
+                <w:kern w:val="0"/>
+                <w:lang w:val="en-US"/>
+                <w14:ligatures w14:val="none"/>
+              </w:rPr>
+              <w:t>Twitter/X</w:t>
+            </w:r>
+          </w:p>
+          <w:p>
+            <w:pPr>
+              <w:spacing w:after="0" w:line="240" w:lineRule="auto"/>
+              <w:ind w:left="1080"/>
+              <w:textAlignment w:val="baseline"/>
+              <w:rPr>
+                <w:rFonts w:ascii="Arial" w:eastAsia="Times New Roman" w:hAnsi="Arial" w:cs="Arial"/>
+                <w:kern w:val="0"/>
+                <w:lang w:val="en-US"/>
+                <w14:ligatures w14:val="none"/>
+              </w:rPr>
+            </w:pPr>
+            <w:r>
+              <w:rPr>
+                <w:rFonts w:ascii="Arial" w:eastAsia="Times New Roman" w:hAnsi="Arial" w:cs="Arial"/>
+                <w:kern w:val="0"/>
+                <w:lang w:val="en-US"/>
+                <w14:ligatures w14:val="none"/>
+              </w:rPr>
+              <w:t>Instagram</w:t>
+            </w:r>
+          </w:p>
+          <w:p>
+            <w:pPr>
+              <w:numPr>
+                <w:ilvl w:val="0"/>
+                <w:numId w:val="2"/>
+              </w:numPr>
+              <w:spacing w:after="0" w:line="240" w:lineRule="auto"/>
+              <w:ind w:left="1080" w:firstLine="0"/>
+              <w:textAlignment w:val="baseline"/>
+              <w:rPr>
+                <w:rFonts w:ascii="Arial" w:eastAsia="Times New Roman" w:hAnsi="Arial" w:cs="Arial"/>
+                <w:kern w:val="0"/>
+                <w:lang w:val="en-US"/>
+                <w14:ligatures w14:val="none"/>
+              </w:rPr>
+            </w:pPr>
+            <w:r>
+              <w:rPr>
+                <w:rFonts w:ascii="Arial" w:eastAsia="Times New Roman" w:hAnsi="Arial" w:cs="Arial"/>
+                <w:kern w:val="0"/>
+                <w:lang w:val="en-US"/>
+                <w14:ligatures w14:val="none"/>
+              </w:rPr>
+              <w:t>Language toggle</w:t>
+            </w:r>
+          </w:p>
+          <w:p>
+            <w:pPr>
+              <w:numPr>
+                <w:ilvl w:val="0"/>
+                <w:numId w:val="2"/>
+              </w:numPr>
+              <w:spacing w:after="0" w:line="240" w:lineRule="auto"/>
+              <w:ind w:left="1080" w:firstLine="0"/>
+              <w:textAlignment w:val="baseline"/>
+              <w:rPr>
+                <w:rFonts w:ascii="Arial" w:eastAsia="Times New Roman" w:hAnsi="Arial" w:cs="Arial"/>
+                <w:kern w:val="0"/>
+                <w:lang w:val="en-US"/>
+                <w14:ligatures w14:val="none"/>
+              </w:rPr>
+            </w:pPr>
+            <w:r>
+              <w:rPr>
+                <w:rFonts w:ascii="Arial" w:eastAsia="Times New Roman" w:hAnsi="Arial" w:cs="Arial"/>
+                <w:kern w:val="0"/>
+                <w:lang w:val="en-US"/>
+                <w14:ligatures w14:val="none"/>
+              </w:rPr>
+              <w:t>Navigation between “Sign In” and “Sign Out” pages and vice versa.</w:t>
+            </w:r>
+          </w:p>
+          <w:p>
+            <w:pPr>
+              <w:spacing w:after="0" w:line="240" w:lineRule="auto"/>
+              <w:ind w:left="1080"/>
+              <w:textAlignment w:val="baseline"/>
+              <w:rPr>
+                <w:rFonts w:ascii="Arial" w:eastAsia="Times New Roman" w:hAnsi="Arial" w:cs="Arial"/>
+                <w:kern w:val="0"/>
+                <w:lang w:val="en-US"/>
+                <w14:ligatures w14:val="none"/>
+              </w:rPr>
+            </w:pPr>
+            <w:r>
+              <w:rPr>
+                <w:rFonts w:ascii="Arial" w:eastAsia="Times New Roman" w:hAnsi="Arial" w:cs="Arial"/>
+                <w:kern w:val="0"/>
+                <w:lang w:val="en-US"/>
+                <w14:ligatures w14:val="none"/>
+              </w:rPr>
+              <w:t xml:space="preserve"> </w:t>
+            </w:r>
+          </w:p>
+        </w:tc>
+      </w:tr>
+      <w:tr>
+        <w:trPr>
+          <w:trHeight w:val="300"/>
+        </w:trPr>
+        <w:tc>
+          <w:tcPr>
+            <w:tcW w:w="3345" w:type="dxa"/>
+            <w:tcBorders>
+              <w:top w:val="single" w:sz="6" w:space="0" w:color="45B0E1"/>
+              <w:left w:val="single" w:sz="6" w:space="0" w:color="45B0E1"/>
+              <w:bottom w:val="single" w:sz="6" w:space="0" w:color="45B0E1"/>
+              <w:right w:val="single" w:sz="6" w:space="0" w:color="45B0E1"/>
+            </w:tcBorders>
+            <w:shd w:val="clear" w:color="auto" w:fill="auto"/>
+          </w:tcPr>
+          <w:p>
+            <w:pPr>
+              <w:spacing w:after="0" w:line="240" w:lineRule="auto"/>
+              <w:textAlignment w:val="baseline"/>
+              <w:rPr>
+                <w:rFonts w:ascii="Arial" w:eastAsia="Times New Roman" w:hAnsi="Arial" w:cs="Arial"/>
+                <w:kern w:val="0"/>
+                <w:lang w:val="en-US"/>
+                <w14:ligatures w14:val="none"/>
+              </w:rPr>
+            </w:pPr>
+            <w:r>
+              <w:rPr>
+                <w:rFonts w:ascii="Arial" w:eastAsia="Times New Roman" w:hAnsi="Arial" w:cs="Arial"/>
+                <w:kern w:val="0"/>
+                <w:lang w:val="en-US"/>
+                <w14:ligatures w14:val="none"/>
+              </w:rPr>
+              <w:t>{</w:t>
+            </w:r>
+            <w:r>
+              <w:rPr>
+                <w:rFonts w:ascii="Arial" w:eastAsia="Times New Roman" w:hAnsi="Arial" w:cs="Arial"/>
+                <w:kern w:val="0"/>
+                <w:lang w:val="en-US"/>
+                <w14:ligatures w14:val="none"/>
+              </w:rPr>
+              <w:t>Grants main page, Lead Reviewer 1</w:t>
+            </w:r>
+            <w:r>
+              <w:rPr>
+                <w:rFonts w:ascii="Arial" w:eastAsia="Times New Roman" w:hAnsi="Arial" w:cs="Arial"/>
+                <w:kern w:val="0"/>
+                <w:lang w:val="en-US"/>
+                <w14:ligatures w14:val="none"/>
+              </w:rPr>
+              <w:t>.bat}</w:t>
+            </w:r>
+          </w:p>
+          <w:p>
+            <w:pPr>
+              <w:spacing w:after="0" w:line="240" w:lineRule="auto"/>
+              <w:textAlignment w:val="baseline"/>
+              <w:rPr>
+                <w:rFonts w:ascii="Arial" w:eastAsia="Times New Roman" w:hAnsi="Arial" w:cs="Arial"/>
+                <w:kern w:val="0"/>
+                <w:lang w:val="en-US"/>
+                <w14:ligatures w14:val="none"/>
+              </w:rPr>
+            </w:pPr>
+          </w:p>
+          <w:p>
+            <w:pPr>
+              <w:spacing w:after="0" w:line="240" w:lineRule="auto"/>
+              <w:textAlignment w:val="baseline"/>
+              <w:rPr>
+                <w:rFonts w:ascii="Arial" w:eastAsia="Times New Roman" w:hAnsi="Arial" w:cs="Arial"/>
+                <w:kern w:val="0"/>
+                <w:lang w:val="en-US"/>
+                <w14:ligatures w14:val="none"/>
+              </w:rPr>
+            </w:pPr>
+          </w:p>
+          <w:p>
+            <w:pPr>
+              <w:spacing w:after="0" w:line="240" w:lineRule="auto"/>
+              <w:textAlignment w:val="baseline"/>
+              <w:rPr>
+                <w:rFonts w:ascii="Arial" w:eastAsia="Times New Roman" w:hAnsi="Arial" w:cs="Arial"/>
+                <w:kern w:val="0"/>
+                <w:lang w:val="en-US"/>
+                <w14:ligatures w14:val="none"/>
+              </w:rPr>
+            </w:pPr>
+            <w:r>
+              <w:rPr>
+                <w:rFonts w:ascii="Times New Roman" w:eastAsia="Times New Roman" w:hAnsi="Times New Roman" w:cs="Times New Roman"/>
+                <w:b/>
+                <w:bCs/>
+                <w:kern w:val="0"/>
+                <w:lang w:val="en-US"/>
+                <w14:ligatures w14:val="none"/>
+              </w:rPr>
+              <w:t>Total test cases: 1</w:t>
+            </w:r>
+            <w:r>
+              <w:rPr>
+                <w:rFonts w:ascii="Times New Roman" w:eastAsia="Times New Roman" w:hAnsi="Times New Roman" w:cs="Times New Roman"/>
+                <w:b/>
+                <w:bCs/>
+                <w:kern w:val="0"/>
+                <w:lang w:val="en-US"/>
+                <w14:ligatures w14:val="none"/>
+              </w:rPr>
+              <w:t>8</w:t>
+            </w:r>
+            <w:r>
+              <w:rPr>
+                <w:rFonts w:ascii="Times New Roman" w:eastAsia="Times New Roman" w:hAnsi="Times New Roman" w:cs="Times New Roman"/>
+                <w:b/>
+                <w:bCs/>
+                <w:kern w:val="0"/>
+                <w:lang w:val="en-US"/>
+                <w14:ligatures w14:val="none"/>
+              </w:rPr>
+              <w:t>…</w:t>
+            </w:r>
+          </w:p>
+        </w:tc>
+        <w:tc>
+          <w:tcPr>
+            <w:tcW w:w="3345" w:type="dxa"/>
+            <w:tcBorders>
+              <w:top w:val="single" w:sz="6" w:space="0" w:color="45B0E1"/>
+              <w:left w:val="single" w:sz="6" w:space="0" w:color="45B0E1"/>
+              <w:bottom w:val="single" w:sz="6" w:space="0" w:color="45B0E1"/>
+              <w:right w:val="single" w:sz="6" w:space="0" w:color="45B0E1"/>
+            </w:tcBorders>
+            <w:shd w:val="clear" w:color="auto" w:fill="auto"/>
+          </w:tcPr>
+          <w:p>
+            <w:pPr>
+              <w:spacing w:after="0" w:line="240" w:lineRule="auto"/>
+              <w:textAlignment w:val="baseline"/>
+              <w:rPr>
+                <w:rFonts w:ascii="Arial" w:eastAsia="Times New Roman" w:hAnsi="Arial" w:cs="Arial"/>
+                <w:kern w:val="0"/>
+                <w:lang w:val="en-US"/>
+                <w14:ligatures w14:val="none"/>
+              </w:rPr>
+            </w:pPr>
+            <w:r>
+              <w:rPr>
+                <w:rFonts w:ascii="Arial" w:eastAsia="Times New Roman" w:hAnsi="Arial" w:cs="Arial"/>
+                <w:kern w:val="0"/>
+                <w:lang w:val="en-US"/>
+                <w14:ligatures w14:val="none"/>
+              </w:rPr>
+              <w:t>This testing suite will test for the functionalities of the main page displaying the grants as seen on the Lead Reviewer’s account.</w:t>
+            </w:r>
+          </w:p>
+        </w:tc>
+        <w:tc>
+          <w:tcPr>
+            <w:tcW w:w="3345" w:type="dxa"/>
+            <w:tcBorders>
+              <w:top w:val="single" w:sz="6" w:space="0" w:color="45B0E1"/>
+              <w:left w:val="single" w:sz="6" w:space="0" w:color="45B0E1"/>
+              <w:bottom w:val="single" w:sz="6" w:space="0" w:color="45B0E1"/>
+              <w:right w:val="single" w:sz="6" w:space="0" w:color="45B0E1"/>
+            </w:tcBorders>
+            <w:shd w:val="clear" w:color="auto" w:fill="auto"/>
+          </w:tcPr>
+          <w:p>
+            <w:pPr>
+              <w:pStyle w:val="ListParagraph"/>
+              <w:numPr>
+                <w:ilvl w:val="0"/>
+                <w:numId w:val="7"/>
+              </w:numPr>
+              <w:spacing w:after="0" w:line="240" w:lineRule="auto"/>
+              <w:textAlignment w:val="baseline"/>
+              <w:rPr>
+                <w:rFonts w:ascii="Arial" w:eastAsia="Times New Roman" w:hAnsi="Arial" w:cs="Arial"/>
+                <w:kern w:val="0"/>
+                <w:lang w:val="en-US"/>
+                <w14:ligatures w14:val="none"/>
+              </w:rPr>
+            </w:pPr>
+            <w:r>
+              <w:rPr>
+                <w:rFonts w:ascii="Arial" w:eastAsia="Times New Roman" w:hAnsi="Arial" w:cs="Arial"/>
+                <w:kern w:val="0"/>
+                <w:lang w:val="en-US"/>
+                <w14:ligatures w14:val="none"/>
+              </w:rPr>
+              <w:t>Display Grants page</w:t>
+            </w:r>
+          </w:p>
+          <w:p>
+            <w:pPr>
+              <w:pStyle w:val="ListParagraph"/>
+              <w:numPr>
+                <w:ilvl w:val="0"/>
+                <w:numId w:val="7"/>
+              </w:numPr>
+              <w:spacing w:after="0" w:line="240" w:lineRule="auto"/>
+              <w:textAlignment w:val="baseline"/>
+              <w:rPr>
+                <w:rFonts w:ascii="Arial" w:eastAsia="Times New Roman" w:hAnsi="Arial" w:cs="Arial"/>
+                <w:kern w:val="0"/>
+                <w:lang w:val="en-US"/>
+                <w14:ligatures w14:val="none"/>
+              </w:rPr>
+            </w:pPr>
+            <w:r>
+              <w:rPr>
+                <w:rFonts w:ascii="Arial" w:eastAsia="Times New Roman" w:hAnsi="Arial" w:cs="Arial"/>
+                <w:kern w:val="0"/>
+                <w:lang w:val="en-US"/>
+                <w14:ligatures w14:val="none"/>
+              </w:rPr>
+              <w:t>Choose how many grants to display per page</w:t>
+            </w:r>
+            <w:r>
+              <w:rPr>
+                <w:rFonts w:ascii="Arial" w:eastAsia="Times New Roman" w:hAnsi="Arial" w:cs="Arial"/>
+                <w:kern w:val="0"/>
+                <w:lang w:val="en-US"/>
+                <w14:ligatures w14:val="none"/>
+              </w:rPr>
+              <w:t>: 6,12,24</w:t>
+            </w:r>
+          </w:p>
+          <w:p>
+            <w:pPr>
+              <w:pStyle w:val="ListParagraph"/>
+              <w:numPr>
+                <w:ilvl w:val="0"/>
+                <w:numId w:val="7"/>
+              </w:numPr>
+              <w:spacing w:after="0" w:line="240" w:lineRule="auto"/>
+              <w:textAlignment w:val="baseline"/>
+              <w:rPr>
+                <w:rFonts w:ascii="Arial" w:eastAsia="Times New Roman" w:hAnsi="Arial" w:cs="Arial"/>
+                <w:kern w:val="0"/>
+                <w:lang w:val="en-US"/>
+                <w14:ligatures w14:val="none"/>
+              </w:rPr>
+            </w:pPr>
+            <w:r>
+              <w:rPr>
+                <w:rFonts w:ascii="Arial" w:eastAsia="Times New Roman" w:hAnsi="Arial" w:cs="Arial"/>
+                <w:kern w:val="0"/>
+                <w:lang w:val="en-US"/>
+                <w14:ligatures w14:val="none"/>
+              </w:rPr>
+              <w:t>Pagination, flipping from first page to last</w:t>
+            </w:r>
+          </w:p>
+          <w:p>
+            <w:pPr>
+              <w:pStyle w:val="ListParagraph"/>
+              <w:numPr>
+                <w:ilvl w:val="0"/>
+                <w:numId w:val="7"/>
+              </w:numPr>
+              <w:spacing w:after="0" w:line="240" w:lineRule="auto"/>
+              <w:textAlignment w:val="baseline"/>
+              <w:rPr>
+                <w:rFonts w:ascii="Arial" w:eastAsia="Times New Roman" w:hAnsi="Arial" w:cs="Arial"/>
+                <w:kern w:val="0"/>
+                <w:lang w:val="en-US"/>
+                <w14:ligatures w14:val="none"/>
+              </w:rPr>
+            </w:pPr>
+            <w:r>
+              <w:rPr>
+                <w:rFonts w:ascii="Arial" w:eastAsia="Times New Roman" w:hAnsi="Arial" w:cs="Arial"/>
+                <w:kern w:val="0"/>
+                <w:lang w:val="en-US"/>
+                <w14:ligatures w14:val="none"/>
+              </w:rPr>
+              <w:t>Archiving grants</w:t>
+            </w:r>
+          </w:p>
+          <w:p>
+            <w:pPr>
+              <w:pStyle w:val="ListParagraph"/>
+              <w:numPr>
+                <w:ilvl w:val="0"/>
+                <w:numId w:val="7"/>
+              </w:numPr>
+              <w:spacing w:after="0" w:line="240" w:lineRule="auto"/>
+              <w:textAlignment w:val="baseline"/>
+              <w:rPr>
+                <w:rFonts w:ascii="Arial" w:eastAsia="Times New Roman" w:hAnsi="Arial" w:cs="Arial"/>
+                <w:kern w:val="0"/>
+                <w:lang w:val="en-US"/>
+                <w14:ligatures w14:val="none"/>
+              </w:rPr>
+            </w:pPr>
+            <w:r>
+              <w:rPr>
+                <w:rFonts w:ascii="Arial" w:eastAsia="Times New Roman" w:hAnsi="Arial" w:cs="Arial"/>
+                <w:kern w:val="0"/>
+                <w:lang w:val="en-US"/>
+                <w14:ligatures w14:val="none"/>
+              </w:rPr>
+              <w:t>Searching grants</w:t>
+            </w:r>
+            <w:r>
+              <w:rPr>
+                <w:rFonts w:ascii="Arial" w:eastAsia="Times New Roman" w:hAnsi="Arial" w:cs="Arial"/>
+                <w:kern w:val="0"/>
+                <w:lang w:val="en-US"/>
+                <w14:ligatures w14:val="none"/>
+              </w:rPr>
+              <w:t>, valid and invalid values</w:t>
+            </w:r>
+          </w:p>
+          <w:p>
+            <w:pPr>
+              <w:pStyle w:val="ListParagraph"/>
+              <w:numPr>
+                <w:ilvl w:val="0"/>
+                <w:numId w:val="7"/>
+              </w:numPr>
+              <w:spacing w:after="0" w:line="240" w:lineRule="auto"/>
+              <w:textAlignment w:val="baseline"/>
+              <w:rPr>
+                <w:rFonts w:ascii="Arial" w:eastAsia="Times New Roman" w:hAnsi="Arial" w:cs="Arial"/>
+                <w:kern w:val="0"/>
+                <w:lang w:val="en-US"/>
+                <w14:ligatures w14:val="none"/>
+              </w:rPr>
+            </w:pPr>
+            <w:r>
+              <w:rPr>
+                <w:rFonts w:ascii="Arial" w:eastAsia="Times New Roman" w:hAnsi="Arial" w:cs="Arial"/>
+                <w:kern w:val="0"/>
+                <w:lang w:val="en-US"/>
+                <w14:ligatures w14:val="none"/>
+              </w:rPr>
+              <w:t>Filtering grants</w:t>
+            </w:r>
+            <w:r>
+              <w:rPr>
+                <w:rFonts w:ascii="Arial" w:eastAsia="Times New Roman" w:hAnsi="Arial" w:cs="Arial"/>
+                <w:kern w:val="0"/>
+                <w:lang w:val="en-US"/>
+                <w14:ligatures w14:val="none"/>
+              </w:rPr>
+              <w:t xml:space="preserve"> by each filter</w:t>
+            </w:r>
+          </w:p>
+          <w:p>
+            <w:pPr>
+              <w:pStyle w:val="ListParagraph"/>
+              <w:numPr>
+                <w:ilvl w:val="0"/>
+                <w:numId w:val="7"/>
+              </w:numPr>
+              <w:spacing w:after="0" w:line="240" w:lineRule="auto"/>
+              <w:textAlignment w:val="baseline"/>
+              <w:rPr>
+                <w:rFonts w:ascii="Arial" w:eastAsia="Times New Roman" w:hAnsi="Arial" w:cs="Arial"/>
+                <w:kern w:val="0"/>
+                <w:lang w:val="en-US"/>
+                <w14:ligatures w14:val="none"/>
+              </w:rPr>
+            </w:pPr>
+            <w:r>
+              <w:rPr>
+                <w:rFonts w:ascii="Arial" w:eastAsia="Times New Roman" w:hAnsi="Arial" w:cs="Arial"/>
+                <w:kern w:val="0"/>
+                <w:lang w:val="en-US"/>
+                <w14:ligatures w14:val="none"/>
+              </w:rPr>
+              <w:t>Creating new grants (of both types) with valid values.</w:t>
+            </w:r>
+          </w:p>
+          <w:p>
+            <w:pPr>
+              <w:pStyle w:val="ListParagraph"/>
+              <w:numPr>
+                <w:ilvl w:val="0"/>
+                <w:numId w:val="7"/>
+              </w:numPr>
+              <w:spacing w:after="0" w:line="240" w:lineRule="auto"/>
+              <w:textAlignment w:val="baseline"/>
+              <w:rPr>
+                <w:rFonts w:ascii="Arial" w:eastAsia="Times New Roman" w:hAnsi="Arial" w:cs="Arial"/>
+                <w:kern w:val="0"/>
+                <w:lang w:val="en-US"/>
+                <w14:ligatures w14:val="none"/>
+              </w:rPr>
+            </w:pPr>
+            <w:r>
+              <w:rPr>
+                <w:rFonts w:ascii="Arial" w:eastAsia="Times New Roman" w:hAnsi="Arial" w:cs="Arial"/>
+                <w:kern w:val="0"/>
+                <w:lang w:val="en-US"/>
+                <w14:ligatures w14:val="none"/>
+              </w:rPr>
+              <w:t xml:space="preserve">Creating a draft </w:t>
+            </w:r>
+          </w:p>
+          <w:p>
+            <w:pPr>
+              <w:pStyle w:val="ListParagraph"/>
+              <w:numPr>
+                <w:ilvl w:val="0"/>
+                <w:numId w:val="7"/>
+              </w:numPr>
+              <w:spacing w:after="0" w:line="240" w:lineRule="auto"/>
+              <w:textAlignment w:val="baseline"/>
+              <w:rPr>
+                <w:rFonts w:ascii="Arial" w:eastAsia="Times New Roman" w:hAnsi="Arial" w:cs="Arial"/>
+                <w:kern w:val="0"/>
+                <w:lang w:val="en-US"/>
+                <w14:ligatures w14:val="none"/>
+              </w:rPr>
+            </w:pPr>
+            <w:r>
+              <w:rPr>
+                <w:rFonts w:ascii="Arial" w:eastAsia="Times New Roman" w:hAnsi="Arial" w:cs="Arial"/>
+                <w:kern w:val="0"/>
+                <w:lang w:val="en-US"/>
+                <w14:ligatures w14:val="none"/>
+              </w:rPr>
+              <w:t>Editing a draft</w:t>
+            </w:r>
+          </w:p>
+          <w:p>
+            <w:pPr>
+              <w:pStyle w:val="ListParagraph"/>
+              <w:numPr>
+                <w:ilvl w:val="0"/>
+                <w:numId w:val="7"/>
+              </w:numPr>
+              <w:spacing w:after="0" w:line="240" w:lineRule="auto"/>
+              <w:textAlignment w:val="baseline"/>
+              <w:rPr>
+                <w:rFonts w:ascii="Arial" w:eastAsia="Times New Roman" w:hAnsi="Arial" w:cs="Arial"/>
+                <w:kern w:val="0"/>
+                <w:lang w:val="en-US"/>
+                <w14:ligatures w14:val="none"/>
+              </w:rPr>
+            </w:pPr>
+            <w:r>
+              <w:rPr>
+                <w:rFonts w:ascii="Arial" w:eastAsia="Times New Roman" w:hAnsi="Arial" w:cs="Arial"/>
+                <w:kern w:val="0"/>
+                <w:lang w:val="en-US"/>
+                <w14:ligatures w14:val="none"/>
+              </w:rPr>
+              <w:t xml:space="preserve">Creating new grant with invalid values: </w:t>
+            </w:r>
+          </w:p>
+          <w:p>
+            <w:pPr>
+              <w:pStyle w:val="ListParagraph"/>
+              <w:spacing w:after="0" w:line="240" w:lineRule="auto"/>
+              <w:textAlignment w:val="baseline"/>
+              <w:rPr>
+                <w:rFonts w:ascii="Arial" w:eastAsia="Times New Roman" w:hAnsi="Arial" w:cs="Arial"/>
+                <w:kern w:val="0"/>
+                <w:lang w:val="en-US"/>
+                <w14:ligatures w14:val="none"/>
+              </w:rPr>
+            </w:pPr>
+            <w:r>
+              <w:rPr>
+                <w:rFonts w:ascii="Arial" w:eastAsia="Times New Roman" w:hAnsi="Arial" w:cs="Arial"/>
+                <w:kern w:val="0"/>
+                <w:lang w:val="en-US"/>
+                <w14:ligatures w14:val="none"/>
+              </w:rPr>
+              <w:t>Empty fields.</w:t>
+            </w:r>
+          </w:p>
+          <w:p>
+            <w:pPr>
+              <w:pStyle w:val="ListParagraph"/>
+              <w:spacing w:after="0" w:line="240" w:lineRule="auto"/>
+              <w:textAlignment w:val="baseline"/>
+              <w:rPr>
+                <w:rFonts w:ascii="Arial" w:eastAsia="Times New Roman" w:hAnsi="Arial" w:cs="Arial"/>
+                <w:kern w:val="0"/>
+                <w:lang w:val="en-US"/>
+                <w14:ligatures w14:val="none"/>
+              </w:rPr>
+            </w:pPr>
+            <w:r>
+              <w:rPr>
+                <w:rFonts w:ascii="Arial" w:eastAsia="Times New Roman" w:hAnsi="Arial" w:cs="Arial"/>
+                <w:kern w:val="0"/>
+                <w:lang w:val="en-US"/>
+                <w14:ligatures w14:val="none"/>
+              </w:rPr>
+              <w:t>Max length check.</w:t>
+            </w:r>
+          </w:p>
+          <w:p>
+            <w:pPr>
+              <w:pStyle w:val="ListParagraph"/>
+              <w:spacing w:after="0" w:line="240" w:lineRule="auto"/>
+              <w:textAlignment w:val="baseline"/>
+              <w:rPr>
+                <w:rFonts w:ascii="Arial" w:eastAsia="Times New Roman" w:hAnsi="Arial" w:cs="Arial"/>
+                <w:kern w:val="0"/>
+                <w:lang w:val="en-US"/>
+                <w14:ligatures w14:val="none"/>
+              </w:rPr>
+            </w:pPr>
+            <w:r>
+              <w:rPr>
+                <w:rFonts w:ascii="Arial" w:eastAsia="Times New Roman" w:hAnsi="Arial" w:cs="Arial"/>
+                <w:kern w:val="0"/>
+                <w:lang w:val="en-US"/>
+                <w14:ligatures w14:val="none"/>
+              </w:rPr>
+              <w:t>Text data entered into numeric fields.</w:t>
+            </w:r>
+          </w:p>
+          <w:p>
+            <w:pPr>
+              <w:pStyle w:val="ListParagraph"/>
+              <w:spacing w:after="0" w:line="240" w:lineRule="auto"/>
+              <w:textAlignment w:val="baseline"/>
+              <w:rPr>
+                <w:rFonts w:ascii="Arial" w:eastAsia="Times New Roman" w:hAnsi="Arial" w:cs="Arial"/>
+                <w:kern w:val="0"/>
+                <w:lang w:val="en-US"/>
+                <w14:ligatures w14:val="none"/>
+              </w:rPr>
+            </w:pPr>
+            <w:r>
+              <w:rPr>
+                <w:rFonts w:ascii="Arial" w:eastAsia="Times New Roman" w:hAnsi="Arial" w:cs="Arial"/>
+                <w:kern w:val="0"/>
+                <w:lang w:val="en-US"/>
+                <w14:ligatures w14:val="none"/>
+              </w:rPr>
+              <w:t xml:space="preserve">Relationships between amounts (i.e. min </w:t>
+            </w:r>
+            <w:r>
+              <w:rPr>
+                <w:rFonts w:ascii="Arial" w:eastAsia="Times New Roman" w:hAnsi="Arial" w:cs="Arial"/>
+                <w:kern w:val="0"/>
+                <w:lang w:val="en-US"/>
+                <w14:ligatures w14:val="none"/>
+              </w:rPr>
+              <w:lastRenderedPageBreak/>
+              <w:t>amount not higher than max, max not higher than budget).</w:t>
+            </w:r>
+          </w:p>
+          <w:p>
+            <w:pPr>
+              <w:pStyle w:val="ListParagraph"/>
+              <w:spacing w:after="0" w:line="240" w:lineRule="auto"/>
+              <w:textAlignment w:val="baseline"/>
+              <w:rPr>
+                <w:rFonts w:ascii="Arial" w:eastAsia="Times New Roman" w:hAnsi="Arial" w:cs="Arial"/>
+                <w:kern w:val="0"/>
+                <w:lang w:val="en-US"/>
+                <w14:ligatures w14:val="none"/>
+              </w:rPr>
+            </w:pPr>
+            <w:r>
+              <w:rPr>
+                <w:rFonts w:ascii="Arial" w:eastAsia="Times New Roman" w:hAnsi="Arial" w:cs="Arial"/>
+                <w:kern w:val="0"/>
+                <w:lang w:val="en-US"/>
+                <w14:ligatures w14:val="none"/>
+              </w:rPr>
+              <w:t>Date field relationships (Finish date cannot be before start date).</w:t>
+            </w:r>
+          </w:p>
+          <w:p>
+            <w:pPr>
+              <w:pStyle w:val="ListParagraph"/>
+              <w:spacing w:after="0" w:line="240" w:lineRule="auto"/>
+              <w:textAlignment w:val="baseline"/>
+              <w:rPr>
+                <w:rFonts w:ascii="Arial" w:eastAsia="Times New Roman" w:hAnsi="Arial" w:cs="Arial"/>
+                <w:kern w:val="0"/>
+                <w:lang w:val="en-US"/>
+                <w14:ligatures w14:val="none"/>
+              </w:rPr>
+            </w:pPr>
+          </w:p>
+          <w:p>
+            <w:pPr>
+              <w:pStyle w:val="ListParagraph"/>
+              <w:spacing w:after="0" w:line="240" w:lineRule="auto"/>
+              <w:textAlignment w:val="baseline"/>
+              <w:rPr>
+                <w:rFonts w:ascii="Arial" w:eastAsia="Times New Roman" w:hAnsi="Arial" w:cs="Arial"/>
+                <w:kern w:val="0"/>
+                <w:lang w:val="en-US"/>
+                <w14:ligatures w14:val="none"/>
+              </w:rPr>
+            </w:pPr>
           </w:p>
         </w:tc>
       </w:tr>
@@ -2125,6 +4042,7 @@
           <w:lang w:val="en-US"/>
           <w14:ligatures w14:val="none"/>
         </w:rPr>
+        <w:lastRenderedPageBreak/>
         <w:t> </w:t>
       </w:r>
     </w:p>
@@ -2297,6 +4215,571 @@
     </w:lvl>
   </w:abstractNum>
   <w:abstractNum w:abstractNumId="1" w15:restartNumberingAfterBreak="0">
+    <w:nsid w:val="092E4EAA"/>
+    <w:multiLevelType w:val="hybridMultilevel"/>
+    <w:tmpl w:val="1B503D60"/>
+    <w:lvl w:ilvl="0" w:tplc="0C090001">
+      <w:start w:val="1"/>
+      <w:numFmt w:val="bullet"/>
+      <w:lvlText w:val=""/>
+      <w:lvlJc w:val="left"/>
+      <w:pPr>
+        <w:ind w:left="1800" w:hanging="360"/>
+      </w:pPr>
+      <w:rPr>
+        <w:rFonts w:ascii="Symbol" w:hAnsi="Symbol" w:hint="default"/>
+      </w:rPr>
+    </w:lvl>
+    <w:lvl w:ilvl="1" w:tplc="0C090003" w:tentative="1">
+      <w:start w:val="1"/>
+      <w:numFmt w:val="bullet"/>
+      <w:lvlText w:val="o"/>
+      <w:lvlJc w:val="left"/>
+      <w:pPr>
+        <w:ind w:left="2520" w:hanging="360"/>
+      </w:pPr>
+      <w:rPr>
+        <w:rFonts w:ascii="Courier New" w:hAnsi="Courier New" w:cs="Courier New" w:hint="default"/>
+      </w:rPr>
+    </w:lvl>
+    <w:lvl w:ilvl="2" w:tplc="0C090005" w:tentative="1">
+      <w:start w:val="1"/>
+      <w:numFmt w:val="bullet"/>
+      <w:lvlText w:val=""/>
+      <w:lvlJc w:val="left"/>
+      <w:pPr>
+        <w:ind w:left="3240" w:hanging="360"/>
+      </w:pPr>
+      <w:rPr>
+        <w:rFonts w:ascii="Wingdings" w:hAnsi="Wingdings" w:hint="default"/>
+      </w:rPr>
+    </w:lvl>
+    <w:lvl w:ilvl="3" w:tplc="0C090001" w:tentative="1">
+      <w:start w:val="1"/>
+      <w:numFmt w:val="bullet"/>
+      <w:lvlText w:val=""/>
+      <w:lvlJc w:val="left"/>
+      <w:pPr>
+        <w:ind w:left="3960" w:hanging="360"/>
+      </w:pPr>
+      <w:rPr>
+        <w:rFonts w:ascii="Symbol" w:hAnsi="Symbol" w:hint="default"/>
+      </w:rPr>
+    </w:lvl>
+    <w:lvl w:ilvl="4" w:tplc="0C090003" w:tentative="1">
+      <w:start w:val="1"/>
+      <w:numFmt w:val="bullet"/>
+      <w:lvlText w:val="o"/>
+      <w:lvlJc w:val="left"/>
+      <w:pPr>
+        <w:ind w:left="4680" w:hanging="360"/>
+      </w:pPr>
+      <w:rPr>
+        <w:rFonts w:ascii="Courier New" w:hAnsi="Courier New" w:cs="Courier New" w:hint="default"/>
+      </w:rPr>
+    </w:lvl>
+    <w:lvl w:ilvl="5" w:tplc="0C090005" w:tentative="1">
+      <w:start w:val="1"/>
+      <w:numFmt w:val="bullet"/>
+      <w:lvlText w:val=""/>
+      <w:lvlJc w:val="left"/>
+      <w:pPr>
+        <w:ind w:left="5400" w:hanging="360"/>
+      </w:pPr>
+      <w:rPr>
+        <w:rFonts w:ascii="Wingdings" w:hAnsi="Wingdings" w:hint="default"/>
+      </w:rPr>
+    </w:lvl>
+    <w:lvl w:ilvl="6" w:tplc="0C090001" w:tentative="1">
+      <w:start w:val="1"/>
+      <w:numFmt w:val="bullet"/>
+      <w:lvlText w:val=""/>
+      <w:lvlJc w:val="left"/>
+      <w:pPr>
+        <w:ind w:left="6120" w:hanging="360"/>
+      </w:pPr>
+      <w:rPr>
+        <w:rFonts w:ascii="Symbol" w:hAnsi="Symbol" w:hint="default"/>
+      </w:rPr>
+    </w:lvl>
+    <w:lvl w:ilvl="7" w:tplc="0C090003" w:tentative="1">
+      <w:start w:val="1"/>
+      <w:numFmt w:val="bullet"/>
+      <w:lvlText w:val="o"/>
+      <w:lvlJc w:val="left"/>
+      <w:pPr>
+        <w:ind w:left="6840" w:hanging="360"/>
+      </w:pPr>
+      <w:rPr>
+        <w:rFonts w:ascii="Courier New" w:hAnsi="Courier New" w:cs="Courier New" w:hint="default"/>
+      </w:rPr>
+    </w:lvl>
+    <w:lvl w:ilvl="8" w:tplc="0C090005" w:tentative="1">
+      <w:start w:val="1"/>
+      <w:numFmt w:val="bullet"/>
+      <w:lvlText w:val=""/>
+      <w:lvlJc w:val="left"/>
+      <w:pPr>
+        <w:ind w:left="7560" w:hanging="360"/>
+      </w:pPr>
+      <w:rPr>
+        <w:rFonts w:ascii="Wingdings" w:hAnsi="Wingdings" w:hint="default"/>
+      </w:rPr>
+    </w:lvl>
+  </w:abstractNum>
+  <w:abstractNum w:abstractNumId="2" w15:restartNumberingAfterBreak="0">
+    <w:nsid w:val="13D91F77"/>
+    <w:multiLevelType w:val="hybridMultilevel"/>
+    <w:tmpl w:val="97E25410"/>
+    <w:lvl w:ilvl="0" w:tplc="0C090001">
+      <w:start w:val="1"/>
+      <w:numFmt w:val="bullet"/>
+      <w:lvlText w:val=""/>
+      <w:lvlJc w:val="left"/>
+      <w:pPr>
+        <w:ind w:left="720" w:hanging="360"/>
+      </w:pPr>
+      <w:rPr>
+        <w:rFonts w:ascii="Symbol" w:hAnsi="Symbol" w:hint="default"/>
+      </w:rPr>
+    </w:lvl>
+    <w:lvl w:ilvl="1" w:tplc="0C090003" w:tentative="1">
+      <w:start w:val="1"/>
+      <w:numFmt w:val="bullet"/>
+      <w:lvlText w:val="o"/>
+      <w:lvlJc w:val="left"/>
+      <w:pPr>
+        <w:ind w:left="1440" w:hanging="360"/>
+      </w:pPr>
+      <w:rPr>
+        <w:rFonts w:ascii="Courier New" w:hAnsi="Courier New" w:cs="Courier New" w:hint="default"/>
+      </w:rPr>
+    </w:lvl>
+    <w:lvl w:ilvl="2" w:tplc="0C090005" w:tentative="1">
+      <w:start w:val="1"/>
+      <w:numFmt w:val="bullet"/>
+      <w:lvlText w:val=""/>
+      <w:lvlJc w:val="left"/>
+      <w:pPr>
+        <w:ind w:left="2160" w:hanging="360"/>
+      </w:pPr>
+      <w:rPr>
+        <w:rFonts w:ascii="Wingdings" w:hAnsi="Wingdings" w:hint="default"/>
+      </w:rPr>
+    </w:lvl>
+    <w:lvl w:ilvl="3" w:tplc="0C090001" w:tentative="1">
+      <w:start w:val="1"/>
+      <w:numFmt w:val="bullet"/>
+      <w:lvlText w:val=""/>
+      <w:lvlJc w:val="left"/>
+      <w:pPr>
+        <w:ind w:left="2880" w:hanging="360"/>
+      </w:pPr>
+      <w:rPr>
+        <w:rFonts w:ascii="Symbol" w:hAnsi="Symbol" w:hint="default"/>
+      </w:rPr>
+    </w:lvl>
+    <w:lvl w:ilvl="4" w:tplc="0C090003" w:tentative="1">
+      <w:start w:val="1"/>
+      <w:numFmt w:val="bullet"/>
+      <w:lvlText w:val="o"/>
+      <w:lvlJc w:val="left"/>
+      <w:pPr>
+        <w:ind w:left="3600" w:hanging="360"/>
+      </w:pPr>
+      <w:rPr>
+        <w:rFonts w:ascii="Courier New" w:hAnsi="Courier New" w:cs="Courier New" w:hint="default"/>
+      </w:rPr>
+    </w:lvl>
+    <w:lvl w:ilvl="5" w:tplc="0C090005" w:tentative="1">
+      <w:start w:val="1"/>
+      <w:numFmt w:val="bullet"/>
+      <w:lvlText w:val=""/>
+      <w:lvlJc w:val="left"/>
+      <w:pPr>
+        <w:ind w:left="4320" w:hanging="360"/>
+      </w:pPr>
+      <w:rPr>
+        <w:rFonts w:ascii="Wingdings" w:hAnsi="Wingdings" w:hint="default"/>
+      </w:rPr>
+    </w:lvl>
+    <w:lvl w:ilvl="6" w:tplc="0C090001" w:tentative="1">
+      <w:start w:val="1"/>
+      <w:numFmt w:val="bullet"/>
+      <w:lvlText w:val=""/>
+      <w:lvlJc w:val="left"/>
+      <w:pPr>
+        <w:ind w:left="5040" w:hanging="360"/>
+      </w:pPr>
+      <w:rPr>
+        <w:rFonts w:ascii="Symbol" w:hAnsi="Symbol" w:hint="default"/>
+      </w:rPr>
+    </w:lvl>
+    <w:lvl w:ilvl="7" w:tplc="0C090003" w:tentative="1">
+      <w:start w:val="1"/>
+      <w:numFmt w:val="bullet"/>
+      <w:lvlText w:val="o"/>
+      <w:lvlJc w:val="left"/>
+      <w:pPr>
+        <w:ind w:left="5760" w:hanging="360"/>
+      </w:pPr>
+      <w:rPr>
+        <w:rFonts w:ascii="Courier New" w:hAnsi="Courier New" w:cs="Courier New" w:hint="default"/>
+      </w:rPr>
+    </w:lvl>
+    <w:lvl w:ilvl="8" w:tplc="0C090005" w:tentative="1">
+      <w:start w:val="1"/>
+      <w:numFmt w:val="bullet"/>
+      <w:lvlText w:val=""/>
+      <w:lvlJc w:val="left"/>
+      <w:pPr>
+        <w:ind w:left="6480" w:hanging="360"/>
+      </w:pPr>
+      <w:rPr>
+        <w:rFonts w:ascii="Wingdings" w:hAnsi="Wingdings" w:hint="default"/>
+      </w:rPr>
+    </w:lvl>
+  </w:abstractNum>
+  <w:abstractNum w:abstractNumId="3" w15:restartNumberingAfterBreak="0">
+    <w:nsid w:val="3B817BBF"/>
+    <w:multiLevelType w:val="hybridMultilevel"/>
+    <w:tmpl w:val="5AF2773A"/>
+    <w:lvl w:ilvl="0" w:tplc="0C090001">
+      <w:start w:val="1"/>
+      <w:numFmt w:val="bullet"/>
+      <w:lvlText w:val=""/>
+      <w:lvlJc w:val="left"/>
+      <w:pPr>
+        <w:ind w:left="1800" w:hanging="360"/>
+      </w:pPr>
+      <w:rPr>
+        <w:rFonts w:ascii="Symbol" w:hAnsi="Symbol" w:hint="default"/>
+      </w:rPr>
+    </w:lvl>
+    <w:lvl w:ilvl="1" w:tplc="0C090003" w:tentative="1">
+      <w:start w:val="1"/>
+      <w:numFmt w:val="bullet"/>
+      <w:lvlText w:val="o"/>
+      <w:lvlJc w:val="left"/>
+      <w:pPr>
+        <w:ind w:left="2520" w:hanging="360"/>
+      </w:pPr>
+      <w:rPr>
+        <w:rFonts w:ascii="Courier New" w:hAnsi="Courier New" w:cs="Courier New" w:hint="default"/>
+      </w:rPr>
+    </w:lvl>
+    <w:lvl w:ilvl="2" w:tplc="0C090005" w:tentative="1">
+      <w:start w:val="1"/>
+      <w:numFmt w:val="bullet"/>
+      <w:lvlText w:val=""/>
+      <w:lvlJc w:val="left"/>
+      <w:pPr>
+        <w:ind w:left="3240" w:hanging="360"/>
+      </w:pPr>
+      <w:rPr>
+        <w:rFonts w:ascii="Wingdings" w:hAnsi="Wingdings" w:hint="default"/>
+      </w:rPr>
+    </w:lvl>
+    <w:lvl w:ilvl="3" w:tplc="0C090001" w:tentative="1">
+      <w:start w:val="1"/>
+      <w:numFmt w:val="bullet"/>
+      <w:lvlText w:val=""/>
+      <w:lvlJc w:val="left"/>
+      <w:pPr>
+        <w:ind w:left="3960" w:hanging="360"/>
+      </w:pPr>
+      <w:rPr>
+        <w:rFonts w:ascii="Symbol" w:hAnsi="Symbol" w:hint="default"/>
+      </w:rPr>
+    </w:lvl>
+    <w:lvl w:ilvl="4" w:tplc="0C090003" w:tentative="1">
+      <w:start w:val="1"/>
+      <w:numFmt w:val="bullet"/>
+      <w:lvlText w:val="o"/>
+      <w:lvlJc w:val="left"/>
+      <w:pPr>
+        <w:ind w:left="4680" w:hanging="360"/>
+      </w:pPr>
+      <w:rPr>
+        <w:rFonts w:ascii="Courier New" w:hAnsi="Courier New" w:cs="Courier New" w:hint="default"/>
+      </w:rPr>
+    </w:lvl>
+    <w:lvl w:ilvl="5" w:tplc="0C090005" w:tentative="1">
+      <w:start w:val="1"/>
+      <w:numFmt w:val="bullet"/>
+      <w:lvlText w:val=""/>
+      <w:lvlJc w:val="left"/>
+      <w:pPr>
+        <w:ind w:left="5400" w:hanging="360"/>
+      </w:pPr>
+      <w:rPr>
+        <w:rFonts w:ascii="Wingdings" w:hAnsi="Wingdings" w:hint="default"/>
+      </w:rPr>
+    </w:lvl>
+    <w:lvl w:ilvl="6" w:tplc="0C090001" w:tentative="1">
+      <w:start w:val="1"/>
+      <w:numFmt w:val="bullet"/>
+      <w:lvlText w:val=""/>
+      <w:lvlJc w:val="left"/>
+      <w:pPr>
+        <w:ind w:left="6120" w:hanging="360"/>
+      </w:pPr>
+      <w:rPr>
+        <w:rFonts w:ascii="Symbol" w:hAnsi="Symbol" w:hint="default"/>
+      </w:rPr>
+    </w:lvl>
+    <w:lvl w:ilvl="7" w:tplc="0C090003" w:tentative="1">
+      <w:start w:val="1"/>
+      <w:numFmt w:val="bullet"/>
+      <w:lvlText w:val="o"/>
+      <w:lvlJc w:val="left"/>
+      <w:pPr>
+        <w:ind w:left="6840" w:hanging="360"/>
+      </w:pPr>
+      <w:rPr>
+        <w:rFonts w:ascii="Courier New" w:hAnsi="Courier New" w:cs="Courier New" w:hint="default"/>
+      </w:rPr>
+    </w:lvl>
+    <w:lvl w:ilvl="8" w:tplc="0C090005" w:tentative="1">
+      <w:start w:val="1"/>
+      <w:numFmt w:val="bullet"/>
+      <w:lvlText w:val=""/>
+      <w:lvlJc w:val="left"/>
+      <w:pPr>
+        <w:ind w:left="7560" w:hanging="360"/>
+      </w:pPr>
+      <w:rPr>
+        <w:rFonts w:ascii="Wingdings" w:hAnsi="Wingdings" w:hint="default"/>
+      </w:rPr>
+    </w:lvl>
+  </w:abstractNum>
+  <w:abstractNum w:abstractNumId="4" w15:restartNumberingAfterBreak="0">
+    <w:nsid w:val="4B651D6B"/>
+    <w:multiLevelType w:val="hybridMultilevel"/>
+    <w:tmpl w:val="AB0ED49A"/>
+    <w:lvl w:ilvl="0" w:tplc="0C090001">
+      <w:start w:val="1"/>
+      <w:numFmt w:val="bullet"/>
+      <w:lvlText w:val=""/>
+      <w:lvlJc w:val="left"/>
+      <w:pPr>
+        <w:ind w:left="720" w:hanging="360"/>
+      </w:pPr>
+      <w:rPr>
+        <w:rFonts w:ascii="Symbol" w:hAnsi="Symbol" w:hint="default"/>
+      </w:rPr>
+    </w:lvl>
+    <w:lvl w:ilvl="1" w:tplc="0C090003" w:tentative="1">
+      <w:start w:val="1"/>
+      <w:numFmt w:val="bullet"/>
+      <w:lvlText w:val="o"/>
+      <w:lvlJc w:val="left"/>
+      <w:pPr>
+        <w:ind w:left="1440" w:hanging="360"/>
+      </w:pPr>
+      <w:rPr>
+        <w:rFonts w:ascii="Courier New" w:hAnsi="Courier New" w:cs="Courier New" w:hint="default"/>
+      </w:rPr>
+    </w:lvl>
+    <w:lvl w:ilvl="2" w:tplc="0C090005" w:tentative="1">
+      <w:start w:val="1"/>
+      <w:numFmt w:val="bullet"/>
+      <w:lvlText w:val=""/>
+      <w:lvlJc w:val="left"/>
+      <w:pPr>
+        <w:ind w:left="2160" w:hanging="360"/>
+      </w:pPr>
+      <w:rPr>
+        <w:rFonts w:ascii="Wingdings" w:hAnsi="Wingdings" w:hint="default"/>
+      </w:rPr>
+    </w:lvl>
+    <w:lvl w:ilvl="3" w:tplc="0C090001" w:tentative="1">
+      <w:start w:val="1"/>
+      <w:numFmt w:val="bullet"/>
+      <w:lvlText w:val=""/>
+      <w:lvlJc w:val="left"/>
+      <w:pPr>
+        <w:ind w:left="2880" w:hanging="360"/>
+      </w:pPr>
+      <w:rPr>
+        <w:rFonts w:ascii="Symbol" w:hAnsi="Symbol" w:hint="default"/>
+      </w:rPr>
+    </w:lvl>
+    <w:lvl w:ilvl="4" w:tplc="0C090003" w:tentative="1">
+      <w:start w:val="1"/>
+      <w:numFmt w:val="bullet"/>
+      <w:lvlText w:val="o"/>
+      <w:lvlJc w:val="left"/>
+      <w:pPr>
+        <w:ind w:left="3600" w:hanging="360"/>
+      </w:pPr>
+      <w:rPr>
+        <w:rFonts w:ascii="Courier New" w:hAnsi="Courier New" w:cs="Courier New" w:hint="default"/>
+      </w:rPr>
+    </w:lvl>
+    <w:lvl w:ilvl="5" w:tplc="0C090005" w:tentative="1">
+      <w:start w:val="1"/>
+      <w:numFmt w:val="bullet"/>
+      <w:lvlText w:val=""/>
+      <w:lvlJc w:val="left"/>
+      <w:pPr>
+        <w:ind w:left="4320" w:hanging="360"/>
+      </w:pPr>
+      <w:rPr>
+        <w:rFonts w:ascii="Wingdings" w:hAnsi="Wingdings" w:hint="default"/>
+      </w:rPr>
+    </w:lvl>
+    <w:lvl w:ilvl="6" w:tplc="0C090001" w:tentative="1">
+      <w:start w:val="1"/>
+      <w:numFmt w:val="bullet"/>
+      <w:lvlText w:val=""/>
+      <w:lvlJc w:val="left"/>
+      <w:pPr>
+        <w:ind w:left="5040" w:hanging="360"/>
+      </w:pPr>
+      <w:rPr>
+        <w:rFonts w:ascii="Symbol" w:hAnsi="Symbol" w:hint="default"/>
+      </w:rPr>
+    </w:lvl>
+    <w:lvl w:ilvl="7" w:tplc="0C090003" w:tentative="1">
+      <w:start w:val="1"/>
+      <w:numFmt w:val="bullet"/>
+      <w:lvlText w:val="o"/>
+      <w:lvlJc w:val="left"/>
+      <w:pPr>
+        <w:ind w:left="5760" w:hanging="360"/>
+      </w:pPr>
+      <w:rPr>
+        <w:rFonts w:ascii="Courier New" w:hAnsi="Courier New" w:cs="Courier New" w:hint="default"/>
+      </w:rPr>
+    </w:lvl>
+    <w:lvl w:ilvl="8" w:tplc="0C090005" w:tentative="1">
+      <w:start w:val="1"/>
+      <w:numFmt w:val="bullet"/>
+      <w:lvlText w:val=""/>
+      <w:lvlJc w:val="left"/>
+      <w:pPr>
+        <w:ind w:left="6480" w:hanging="360"/>
+      </w:pPr>
+      <w:rPr>
+        <w:rFonts w:ascii="Wingdings" w:hAnsi="Wingdings" w:hint="default"/>
+      </w:rPr>
+    </w:lvl>
+  </w:abstractNum>
+  <w:abstractNum w:abstractNumId="5" w15:restartNumberingAfterBreak="0">
+    <w:nsid w:val="71730B86"/>
+    <w:multiLevelType w:val="hybridMultilevel"/>
+    <w:tmpl w:val="94B8D45C"/>
+    <w:lvl w:ilvl="0" w:tplc="0C090001">
+      <w:start w:val="1"/>
+      <w:numFmt w:val="bullet"/>
+      <w:lvlText w:val=""/>
+      <w:lvlJc w:val="left"/>
+      <w:pPr>
+        <w:ind w:left="924" w:hanging="360"/>
+      </w:pPr>
+      <w:rPr>
+        <w:rFonts w:ascii="Symbol" w:hAnsi="Symbol" w:hint="default"/>
+      </w:rPr>
+    </w:lvl>
+    <w:lvl w:ilvl="1" w:tplc="0C090003" w:tentative="1">
+      <w:start w:val="1"/>
+      <w:numFmt w:val="bullet"/>
+      <w:lvlText w:val="o"/>
+      <w:lvlJc w:val="left"/>
+      <w:pPr>
+        <w:ind w:left="1644" w:hanging="360"/>
+      </w:pPr>
+      <w:rPr>
+        <w:rFonts w:ascii="Courier New" w:hAnsi="Courier New" w:cs="Courier New" w:hint="default"/>
+      </w:rPr>
+    </w:lvl>
+    <w:lvl w:ilvl="2" w:tplc="0C090005" w:tentative="1">
+      <w:start w:val="1"/>
+      <w:numFmt w:val="bullet"/>
+      <w:lvlText w:val=""/>
+      <w:lvlJc w:val="left"/>
+      <w:pPr>
+        <w:ind w:left="2364" w:hanging="360"/>
+      </w:pPr>
+      <w:rPr>
+        <w:rFonts w:ascii="Wingdings" w:hAnsi="Wingdings" w:hint="default"/>
+      </w:rPr>
+    </w:lvl>
+    <w:lvl w:ilvl="3" w:tplc="0C090001" w:tentative="1">
+      <w:start w:val="1"/>
+      <w:numFmt w:val="bullet"/>
+      <w:lvlText w:val=""/>
+      <w:lvlJc w:val="left"/>
+      <w:pPr>
+        <w:ind w:left="3084" w:hanging="360"/>
+      </w:pPr>
+      <w:rPr>
+        <w:rFonts w:ascii="Symbol" w:hAnsi="Symbol" w:hint="default"/>
+      </w:rPr>
+    </w:lvl>
+    <w:lvl w:ilvl="4" w:tplc="0C090003" w:tentative="1">
+      <w:start w:val="1"/>
+      <w:numFmt w:val="bullet"/>
+      <w:lvlText w:val="o"/>
+      <w:lvlJc w:val="left"/>
+      <w:pPr>
+        <w:ind w:left="3804" w:hanging="360"/>
+      </w:pPr>
+      <w:rPr>
+        <w:rFonts w:ascii="Courier New" w:hAnsi="Courier New" w:cs="Courier New" w:hint="default"/>
+      </w:rPr>
+    </w:lvl>
+    <w:lvl w:ilvl="5" w:tplc="0C090005" w:tentative="1">
+      <w:start w:val="1"/>
+      <w:numFmt w:val="bullet"/>
+      <w:lvlText w:val=""/>
+      <w:lvlJc w:val="left"/>
+      <w:pPr>
+        <w:ind w:left="4524" w:hanging="360"/>
+      </w:pPr>
+      <w:rPr>
+        <w:rFonts w:ascii="Wingdings" w:hAnsi="Wingdings" w:hint="default"/>
+      </w:rPr>
+    </w:lvl>
+    <w:lvl w:ilvl="6" w:tplc="0C090001" w:tentative="1">
+      <w:start w:val="1"/>
+      <w:numFmt w:val="bullet"/>
+      <w:lvlText w:val=""/>
+      <w:lvlJc w:val="left"/>
+      <w:pPr>
+        <w:ind w:left="5244" w:hanging="360"/>
+      </w:pPr>
+      <w:rPr>
+        <w:rFonts w:ascii="Symbol" w:hAnsi="Symbol" w:hint="default"/>
+      </w:rPr>
+    </w:lvl>
+    <w:lvl w:ilvl="7" w:tplc="0C090003" w:tentative="1">
+      <w:start w:val="1"/>
+      <w:numFmt w:val="bullet"/>
+      <w:lvlText w:val="o"/>
+      <w:lvlJc w:val="left"/>
+      <w:pPr>
+        <w:ind w:left="5964" w:hanging="360"/>
+      </w:pPr>
+      <w:rPr>
+        <w:rFonts w:ascii="Courier New" w:hAnsi="Courier New" w:cs="Courier New" w:hint="default"/>
+      </w:rPr>
+    </w:lvl>
+    <w:lvl w:ilvl="8" w:tplc="0C090005" w:tentative="1">
+      <w:start w:val="1"/>
+      <w:numFmt w:val="bullet"/>
+      <w:lvlText w:val=""/>
+      <w:lvlJc w:val="left"/>
+      <w:pPr>
+        <w:ind w:left="6684" w:hanging="360"/>
+      </w:pPr>
+      <w:rPr>
+        <w:rFonts w:ascii="Wingdings" w:hAnsi="Wingdings" w:hint="default"/>
+      </w:rPr>
+    </w:lvl>
+  </w:abstractNum>
+  <w:abstractNum w:abstractNumId="6" w15:restartNumberingAfterBreak="0">
     <w:nsid w:val="7EBD7BA2"/>
     <w:multiLevelType w:val="multilevel"/>
     <w:tmpl w:val="A9C6A91E"/>
@@ -2446,10 +4929,25 @@
     </w:lvl>
   </w:abstractNum>
   <w:num w:numId="1" w16cid:durableId="1140998855">
-    <w:abstractNumId w:val="1"/>
+    <w:abstractNumId w:val="6"/>
   </w:num>
   <w:num w:numId="2" w16cid:durableId="240800820">
     <w:abstractNumId w:val="0"/>
+  </w:num>
+  <w:num w:numId="3" w16cid:durableId="1476607513">
+    <w:abstractNumId w:val="1"/>
+  </w:num>
+  <w:num w:numId="4" w16cid:durableId="1339649546">
+    <w:abstractNumId w:val="4"/>
+  </w:num>
+  <w:num w:numId="5" w16cid:durableId="1939097884">
+    <w:abstractNumId w:val="5"/>
+  </w:num>
+  <w:num w:numId="6" w16cid:durableId="800728280">
+    <w:abstractNumId w:val="3"/>
+  </w:num>
+  <w:num w:numId="7" w16cid:durableId="481776545">
+    <w:abstractNumId w:val="2"/>
   </w:num>
 </w:numbering>
 </file>

</xml_diff>

<commit_message>
Completed filter tests on submitted applications
</commit_message>
<xml_diff>
--- a/Documentation- Automated BNFIN test.docx
+++ b/Documentation- Automated BNFIN test.docx
@@ -2884,18 +2884,7 @@
                 <w:lang w:val="en-US"/>
                 <w14:ligatures w14:val="none"/>
               </w:rPr>
-              <w:t xml:space="preserve">Total test cases: </w:t>
-            </w:r>
-            <w:r>
-              <w:rPr>
-                <w:rFonts w:ascii="Times New Roman" w:eastAsia="Times New Roman" w:hAnsi="Times New Roman" w:cs="Times New Roman"/>
-                <w:b/>
-                <w:bCs/>
-                <w:kern w:val="0"/>
-                <w:lang w:val="en-US"/>
-                <w14:ligatures w14:val="none"/>
-              </w:rPr>
-              <w:t>16</w:t>
+              <w:t>Total test cases: 16</w:t>
             </w:r>
           </w:p>
         </w:tc>
@@ -3516,7 +3505,7 @@
                 <w:lang w:val="en-US"/>
                 <w14:ligatures w14:val="none"/>
               </w:rPr>
-              <w:t>Total test cases: 1</w:t>
+              <w:t xml:space="preserve">Total test cases: </w:t>
             </w:r>
             <w:r>
               <w:rPr>
@@ -3527,18 +3516,7 @@
                 <w:lang w:val="en-US"/>
                 <w14:ligatures w14:val="none"/>
               </w:rPr>
-              <w:t>8</w:t>
-            </w:r>
-            <w:r>
-              <w:rPr>
-                <w:rFonts w:ascii="Times New Roman" w:eastAsia="Times New Roman" w:hAnsi="Times New Roman" w:cs="Times New Roman"/>
-                <w:b/>
-                <w:bCs/>
-                <w:kern w:val="0"/>
-                <w:lang w:val="en-US"/>
-                <w14:ligatures w14:val="none"/>
-              </w:rPr>
-              <w:t>…</w:t>
+              <w:t>22</w:t>
             </w:r>
           </w:p>
         </w:tc>
@@ -4021,6 +3999,183 @@
           </w:p>
         </w:tc>
       </w:tr>
+      <w:tr>
+        <w:trPr>
+          <w:trHeight w:val="300"/>
+        </w:trPr>
+        <w:tc>
+          <w:tcPr>
+            <w:tcW w:w="3345" w:type="dxa"/>
+            <w:tcBorders>
+              <w:top w:val="single" w:sz="6" w:space="0" w:color="45B0E1"/>
+              <w:left w:val="single" w:sz="6" w:space="0" w:color="45B0E1"/>
+              <w:bottom w:val="single" w:sz="6" w:space="0" w:color="45B0E1"/>
+              <w:right w:val="single" w:sz="6" w:space="0" w:color="45B0E1"/>
+            </w:tcBorders>
+            <w:shd w:val="clear" w:color="auto" w:fill="auto"/>
+          </w:tcPr>
+          <w:p>
+            <w:pPr>
+              <w:spacing w:after="0" w:line="240" w:lineRule="auto"/>
+              <w:textAlignment w:val="baseline"/>
+              <w:rPr>
+                <w:rFonts w:ascii="Arial" w:eastAsia="Times New Roman" w:hAnsi="Arial" w:cs="Arial"/>
+                <w:kern w:val="0"/>
+                <w:lang w:val="en-US"/>
+                <w14:ligatures w14:val="none"/>
+              </w:rPr>
+            </w:pPr>
+            <w:r>
+              <w:rPr>
+                <w:rFonts w:ascii="Arial" w:eastAsia="Times New Roman" w:hAnsi="Arial" w:cs="Arial"/>
+                <w:kern w:val="0"/>
+                <w:lang w:val="en-US"/>
+                <w14:ligatures w14:val="none"/>
+              </w:rPr>
+              <w:lastRenderedPageBreak/>
+              <w:t>{</w:t>
+            </w:r>
+            <w:r>
+              <w:rPr>
+                <w:rFonts w:ascii="Arial" w:eastAsia="Times New Roman" w:hAnsi="Arial" w:cs="Arial"/>
+                <w:kern w:val="0"/>
+                <w:lang w:val="en-US"/>
+                <w14:ligatures w14:val="none"/>
+              </w:rPr>
+              <w:t>Submitted Grants</w:t>
+            </w:r>
+            <w:r>
+              <w:rPr>
+                <w:rFonts w:ascii="Arial" w:eastAsia="Times New Roman" w:hAnsi="Arial" w:cs="Arial"/>
+                <w:kern w:val="0"/>
+                <w:lang w:val="en-US"/>
+                <w14:ligatures w14:val="none"/>
+              </w:rPr>
+              <w:t xml:space="preserve"> page, Lead Reviewer</w:t>
+            </w:r>
+            <w:r>
+              <w:rPr>
+                <w:rFonts w:ascii="Arial" w:eastAsia="Times New Roman" w:hAnsi="Arial" w:cs="Arial"/>
+                <w:kern w:val="0"/>
+                <w:lang w:val="en-US"/>
+                <w14:ligatures w14:val="none"/>
+              </w:rPr>
+              <w:t>.bat}</w:t>
+            </w:r>
+          </w:p>
+          <w:p>
+            <w:pPr>
+              <w:spacing w:after="0" w:line="240" w:lineRule="auto"/>
+              <w:textAlignment w:val="baseline"/>
+              <w:rPr>
+                <w:rFonts w:ascii="Arial" w:eastAsia="Times New Roman" w:hAnsi="Arial" w:cs="Arial"/>
+                <w:kern w:val="0"/>
+                <w:lang w:val="en-US"/>
+                <w14:ligatures w14:val="none"/>
+              </w:rPr>
+            </w:pPr>
+          </w:p>
+          <w:p>
+            <w:pPr>
+              <w:spacing w:after="0" w:line="240" w:lineRule="auto"/>
+              <w:textAlignment w:val="baseline"/>
+              <w:rPr>
+                <w:rFonts w:ascii="Arial" w:eastAsia="Times New Roman" w:hAnsi="Arial" w:cs="Arial"/>
+                <w:kern w:val="0"/>
+                <w:lang w:val="en-US"/>
+                <w14:ligatures w14:val="none"/>
+              </w:rPr>
+            </w:pPr>
+            <w:r>
+              <w:rPr>
+                <w:rFonts w:ascii="Times New Roman" w:eastAsia="Times New Roman" w:hAnsi="Times New Roman" w:cs="Times New Roman"/>
+                <w:b/>
+                <w:bCs/>
+                <w:kern w:val="0"/>
+                <w:lang w:val="en-US"/>
+                <w14:ligatures w14:val="none"/>
+              </w:rPr>
+              <w:t>Total test cases:</w:t>
+            </w:r>
+            <w:r>
+              <w:rPr>
+                <w:rFonts w:ascii="Times New Roman" w:eastAsia="Times New Roman" w:hAnsi="Times New Roman" w:cs="Times New Roman"/>
+                <w:b/>
+                <w:bCs/>
+                <w:kern w:val="0"/>
+                <w:lang w:val="en-US"/>
+                <w14:ligatures w14:val="none"/>
+              </w:rPr>
+              <w:t xml:space="preserve"> 5…</w:t>
+            </w:r>
+          </w:p>
+          <w:p>
+            <w:pPr>
+              <w:spacing w:after="0" w:line="240" w:lineRule="auto"/>
+              <w:textAlignment w:val="baseline"/>
+              <w:rPr>
+                <w:rFonts w:ascii="Arial" w:eastAsia="Times New Roman" w:hAnsi="Arial" w:cs="Arial"/>
+                <w:kern w:val="0"/>
+                <w:lang w:val="en-US"/>
+                <w14:ligatures w14:val="none"/>
+              </w:rPr>
+            </w:pPr>
+          </w:p>
+        </w:tc>
+        <w:tc>
+          <w:tcPr>
+            <w:tcW w:w="3345" w:type="dxa"/>
+            <w:tcBorders>
+              <w:top w:val="single" w:sz="6" w:space="0" w:color="45B0E1"/>
+              <w:left w:val="single" w:sz="6" w:space="0" w:color="45B0E1"/>
+              <w:bottom w:val="single" w:sz="6" w:space="0" w:color="45B0E1"/>
+              <w:right w:val="single" w:sz="6" w:space="0" w:color="45B0E1"/>
+            </w:tcBorders>
+            <w:shd w:val="clear" w:color="auto" w:fill="auto"/>
+          </w:tcPr>
+          <w:p>
+            <w:pPr>
+              <w:spacing w:after="0" w:line="240" w:lineRule="auto"/>
+              <w:textAlignment w:val="baseline"/>
+              <w:rPr>
+                <w:rFonts w:ascii="Arial" w:eastAsia="Times New Roman" w:hAnsi="Arial" w:cs="Arial"/>
+                <w:kern w:val="0"/>
+                <w:lang w:val="en-US"/>
+                <w14:ligatures w14:val="none"/>
+              </w:rPr>
+            </w:pPr>
+          </w:p>
+        </w:tc>
+        <w:tc>
+          <w:tcPr>
+            <w:tcW w:w="3345" w:type="dxa"/>
+            <w:tcBorders>
+              <w:top w:val="single" w:sz="6" w:space="0" w:color="45B0E1"/>
+              <w:left w:val="single" w:sz="6" w:space="0" w:color="45B0E1"/>
+              <w:bottom w:val="single" w:sz="6" w:space="0" w:color="45B0E1"/>
+              <w:right w:val="single" w:sz="6" w:space="0" w:color="45B0E1"/>
+            </w:tcBorders>
+            <w:shd w:val="clear" w:color="auto" w:fill="auto"/>
+          </w:tcPr>
+          <w:p>
+            <w:pPr>
+              <w:pStyle w:val="ListParagraph"/>
+              <w:numPr>
+                <w:ilvl w:val="0"/>
+                <w:numId w:val="7"/>
+              </w:numPr>
+              <w:spacing w:after="0" w:line="240" w:lineRule="auto"/>
+              <w:textAlignment w:val="baseline"/>
+              <w:rPr>
+                <w:rFonts w:ascii="Arial" w:eastAsia="Times New Roman" w:hAnsi="Arial" w:cs="Arial"/>
+                <w:kern w:val="0"/>
+                <w:lang w:val="en-US"/>
+                <w14:ligatures w14:val="none"/>
+              </w:rPr>
+            </w:pPr>
+          </w:p>
+        </w:tc>
+      </w:tr>
     </w:tbl>
     <w:p>
       <w:pPr>
@@ -4042,7 +4197,6 @@
           <w:lang w:val="en-US"/>
           <w14:ligatures w14:val="none"/>
         </w:rPr>
-        <w:lastRenderedPageBreak/>
         <w:t> </w:t>
       </w:r>
     </w:p>

</xml_diff>

<commit_message>
submitted grants page completed. Added search tests and adding a reviewer
</commit_message>
<xml_diff>
--- a/Documentation- Automated BNFIN test.docx
+++ b/Documentation- Automated BNFIN test.docx
@@ -798,6 +798,7 @@
         </w:rPr>
         <w:t xml:space="preserve"> is a widely used automation and test writing tool widely used for web browser automation. While Selenium itself can be integrated and used with a wide variety of programming languages (Python, Java, and C# being the most commonly used), it can be imported and integrated with Robot Framework via the </w:t>
       </w:r>
+      <w:proofErr w:type="spellStart"/>
       <w:r>
         <w:rPr>
           <w:rFonts w:ascii="Arial" w:eastAsia="Times New Roman" w:hAnsi="Arial" w:cs="Arial"/>
@@ -809,6 +810,7 @@
         </w:rPr>
         <w:t>SeleniumLibrary</w:t>
       </w:r>
+      <w:proofErr w:type="spellEnd"/>
       <w:r>
         <w:rPr>
           <w:rFonts w:ascii="Arial" w:eastAsia="Times New Roman" w:hAnsi="Arial" w:cs="Arial"/>
@@ -1327,7 +1329,27 @@
           <w:lang w:val="en-US"/>
           <w14:ligatures w14:val="none"/>
         </w:rPr>
-        <w:t xml:space="preserve">tell the framework where to find specific elements on a web page, those could be a CSS element, a text element, xpath, link, ID etc...), the tests in this system heavily rely on the structure of the HTML in the source code of the original </w:t>
+        <w:t xml:space="preserve">tell the framework where to find specific elements on a web page, those could be a CSS element, a text element, </w:t>
+      </w:r>
+      <w:proofErr w:type="spellStart"/>
+      <w:r>
+        <w:rPr>
+          <w:rFonts w:ascii="Arial" w:eastAsia="Times New Roman" w:hAnsi="Arial" w:cs="Arial"/>
+          <w:kern w:val="0"/>
+          <w:lang w:val="en-US"/>
+          <w14:ligatures w14:val="none"/>
+        </w:rPr>
+        <w:t>xpath</w:t>
+      </w:r>
+      <w:proofErr w:type="spellEnd"/>
+      <w:r>
+        <w:rPr>
+          <w:rFonts w:ascii="Arial" w:eastAsia="Times New Roman" w:hAnsi="Arial" w:cs="Arial"/>
+          <w:kern w:val="0"/>
+          <w:lang w:val="en-US"/>
+          <w14:ligatures w14:val="none"/>
+        </w:rPr>
+        <w:t xml:space="preserve">, link, ID etc...), the tests in this system heavily rely on the structure of the HTML in the source code of the original </w:t>
       </w:r>
       <w:r>
         <w:rPr>
@@ -2175,9 +2197,9 @@
         <w:tblLook w:val="04A0" w:firstRow="1" w:lastRow="0" w:firstColumn="1" w:lastColumn="0" w:noHBand="0" w:noVBand="1"/>
       </w:tblPr>
       <w:tblGrid>
-        <w:gridCol w:w="2911"/>
-        <w:gridCol w:w="2871"/>
-        <w:gridCol w:w="3228"/>
+        <w:gridCol w:w="2883"/>
+        <w:gridCol w:w="2841"/>
+        <w:gridCol w:w="3318"/>
       </w:tblGrid>
       <w:tr>
         <w:trPr>
@@ -3936,7 +3958,7 @@
                 <w:lang w:val="en-US"/>
                 <w14:ligatures w14:val="none"/>
               </w:rPr>
-              <w:t xml:space="preserve">Relationships between amounts (i.e. min </w:t>
+              <w:t xml:space="preserve">Relationships between amounts (i.e. min amount not higher than </w:t>
             </w:r>
             <w:r>
               <w:rPr>
@@ -3946,7 +3968,7 @@
                 <w14:ligatures w14:val="none"/>
               </w:rPr>
               <w:lastRenderedPageBreak/>
-              <w:t>amount not higher than max, max not higher than budget).</w:t>
+              <w:t>max, max not higher than budget).</w:t>
             </w:r>
           </w:p>
           <w:p>
@@ -4033,16 +4055,7 @@
                 <w14:ligatures w14:val="none"/>
               </w:rPr>
               <w:lastRenderedPageBreak/>
-              <w:t>{</w:t>
-            </w:r>
-            <w:r>
-              <w:rPr>
-                <w:rFonts w:ascii="Arial" w:eastAsia="Times New Roman" w:hAnsi="Arial" w:cs="Arial"/>
-                <w:kern w:val="0"/>
-                <w:lang w:val="en-US"/>
-                <w14:ligatures w14:val="none"/>
-              </w:rPr>
-              <w:t>Submitted Grants</w:t>
+              <w:t>{Submitted Grants</w:t>
             </w:r>
             <w:r>
               <w:rPr>
@@ -4106,7 +4119,18 @@
                 <w:lang w:val="en-US"/>
                 <w14:ligatures w14:val="none"/>
               </w:rPr>
-              <w:t xml:space="preserve"> 5…</w:t>
+              <w:t xml:space="preserve"> </w:t>
+            </w:r>
+            <w:r>
+              <w:rPr>
+                <w:rFonts w:ascii="Times New Roman" w:eastAsia="Times New Roman" w:hAnsi="Times New Roman" w:cs="Times New Roman"/>
+                <w:b/>
+                <w:bCs/>
+                <w:kern w:val="0"/>
+                <w:lang w:val="en-US"/>
+                <w14:ligatures w14:val="none"/>
+              </w:rPr>
+              <w:t>12</w:t>
             </w:r>
           </w:p>
           <w:p>
@@ -4144,6 +4168,33 @@
                 <w14:ligatures w14:val="none"/>
               </w:rPr>
             </w:pPr>
+            <w:r>
+              <w:rPr>
+                <w:rFonts w:ascii="Arial" w:eastAsia="Times New Roman" w:hAnsi="Arial" w:cs="Arial"/>
+                <w:kern w:val="0"/>
+                <w:lang w:val="en-US"/>
+                <w14:ligatures w14:val="none"/>
+              </w:rPr>
+              <w:t xml:space="preserve">This testing suite will test for the functionalities of the </w:t>
+            </w:r>
+            <w:r>
+              <w:rPr>
+                <w:rFonts w:ascii="Arial" w:eastAsia="Times New Roman" w:hAnsi="Arial" w:cs="Arial"/>
+                <w:kern w:val="0"/>
+                <w:lang w:val="en-US"/>
+                <w14:ligatures w14:val="none"/>
+              </w:rPr>
+              <w:t>“submitted” section of the application stage, where the submitted applications can be viewed, an eligibility test  completed to mark as eligible or declined, filter through the applications and search for applications.</w:t>
+            </w:r>
+            <w:r>
+              <w:rPr>
+                <w:rFonts w:ascii="Arial" w:eastAsia="Times New Roman" w:hAnsi="Arial" w:cs="Arial"/>
+                <w:kern w:val="0"/>
+                <w:lang w:val="en-US"/>
+                <w14:ligatures w14:val="none"/>
+              </w:rPr>
+              <w:t xml:space="preserve"> </w:t>
+            </w:r>
           </w:p>
         </w:tc>
         <w:tc>
@@ -4173,6 +4224,171 @@
                 <w14:ligatures w14:val="none"/>
               </w:rPr>
             </w:pPr>
+            <w:r>
+              <w:rPr>
+                <w:rFonts w:ascii="Arial" w:eastAsia="Times New Roman" w:hAnsi="Arial" w:cs="Arial"/>
+                <w:kern w:val="0"/>
+                <w:lang w:val="en-US"/>
+                <w14:ligatures w14:val="none"/>
+              </w:rPr>
+              <w:t xml:space="preserve">Navigation to page </w:t>
+            </w:r>
+          </w:p>
+          <w:p>
+            <w:pPr>
+              <w:pStyle w:val="ListParagraph"/>
+              <w:numPr>
+                <w:ilvl w:val="0"/>
+                <w:numId w:val="7"/>
+              </w:numPr>
+              <w:spacing w:after="0" w:line="240" w:lineRule="auto"/>
+              <w:textAlignment w:val="baseline"/>
+              <w:rPr>
+                <w:rFonts w:ascii="Arial" w:eastAsia="Times New Roman" w:hAnsi="Arial" w:cs="Arial"/>
+                <w:kern w:val="0"/>
+                <w:lang w:val="en-US"/>
+                <w14:ligatures w14:val="none"/>
+              </w:rPr>
+            </w:pPr>
+            <w:r>
+              <w:rPr>
+                <w:rFonts w:ascii="Arial" w:eastAsia="Times New Roman" w:hAnsi="Arial" w:cs="Arial"/>
+                <w:kern w:val="0"/>
+                <w:lang w:val="en-US"/>
+                <w14:ligatures w14:val="none"/>
+              </w:rPr>
+              <w:t>Filtering (By Intermediary, Region, Organizational Area Of Focus, Task/Stage Completion)</w:t>
+            </w:r>
+          </w:p>
+          <w:p>
+            <w:pPr>
+              <w:pStyle w:val="ListParagraph"/>
+              <w:numPr>
+                <w:ilvl w:val="0"/>
+                <w:numId w:val="7"/>
+              </w:numPr>
+              <w:spacing w:after="0" w:line="240" w:lineRule="auto"/>
+              <w:textAlignment w:val="baseline"/>
+              <w:rPr>
+                <w:rFonts w:ascii="Arial" w:eastAsia="Times New Roman" w:hAnsi="Arial" w:cs="Arial"/>
+                <w:kern w:val="0"/>
+                <w:lang w:val="en-US"/>
+                <w14:ligatures w14:val="none"/>
+              </w:rPr>
+            </w:pPr>
+            <w:r>
+              <w:rPr>
+                <w:rFonts w:ascii="Arial" w:eastAsia="Times New Roman" w:hAnsi="Arial" w:cs="Arial"/>
+                <w:kern w:val="0"/>
+                <w:lang w:val="en-US"/>
+                <w14:ligatures w14:val="none"/>
+              </w:rPr>
+              <w:t>Submission of Eligibility quiz both valid and declined.</w:t>
+            </w:r>
+          </w:p>
+          <w:p>
+            <w:pPr>
+              <w:pStyle w:val="ListParagraph"/>
+              <w:numPr>
+                <w:ilvl w:val="0"/>
+                <w:numId w:val="7"/>
+              </w:numPr>
+              <w:spacing w:after="0" w:line="240" w:lineRule="auto"/>
+              <w:textAlignment w:val="baseline"/>
+              <w:rPr>
+                <w:rFonts w:ascii="Arial" w:eastAsia="Times New Roman" w:hAnsi="Arial" w:cs="Arial"/>
+                <w:kern w:val="0"/>
+                <w:lang w:val="en-US"/>
+                <w14:ligatures w14:val="none"/>
+              </w:rPr>
+            </w:pPr>
+            <w:r>
+              <w:rPr>
+                <w:rFonts w:ascii="Arial" w:eastAsia="Times New Roman" w:hAnsi="Arial" w:cs="Arial"/>
+                <w:kern w:val="0"/>
+                <w:lang w:val="en-US"/>
+                <w14:ligatures w14:val="none"/>
+              </w:rPr>
+              <w:t>Check that eligibility quiz is disabled after submission so it cannot be edited.</w:t>
+            </w:r>
+          </w:p>
+          <w:p>
+            <w:pPr>
+              <w:pStyle w:val="ListParagraph"/>
+              <w:numPr>
+                <w:ilvl w:val="0"/>
+                <w:numId w:val="7"/>
+              </w:numPr>
+              <w:spacing w:after="0" w:line="240" w:lineRule="auto"/>
+              <w:textAlignment w:val="baseline"/>
+              <w:rPr>
+                <w:rFonts w:ascii="Arial" w:eastAsia="Times New Roman" w:hAnsi="Arial" w:cs="Arial"/>
+                <w:kern w:val="0"/>
+                <w:lang w:val="en-US"/>
+                <w14:ligatures w14:val="none"/>
+              </w:rPr>
+            </w:pPr>
+            <w:r>
+              <w:rPr>
+                <w:rFonts w:ascii="Arial" w:eastAsia="Times New Roman" w:hAnsi="Arial" w:cs="Arial"/>
+                <w:kern w:val="0"/>
+                <w:lang w:val="en-US"/>
+                <w14:ligatures w14:val="none"/>
+              </w:rPr>
+              <w:t>Search in search bar for valid and invalid terms.</w:t>
+            </w:r>
+          </w:p>
+          <w:p>
+            <w:pPr>
+              <w:pStyle w:val="ListParagraph"/>
+              <w:numPr>
+                <w:ilvl w:val="0"/>
+                <w:numId w:val="7"/>
+              </w:numPr>
+              <w:spacing w:after="0" w:line="240" w:lineRule="auto"/>
+              <w:textAlignment w:val="baseline"/>
+              <w:rPr>
+                <w:rFonts w:ascii="Arial" w:eastAsia="Times New Roman" w:hAnsi="Arial" w:cs="Arial"/>
+                <w:kern w:val="0"/>
+                <w:lang w:val="en-US"/>
+                <w14:ligatures w14:val="none"/>
+              </w:rPr>
+            </w:pPr>
+            <w:r>
+              <w:rPr>
+                <w:rFonts w:ascii="Arial" w:eastAsia="Times New Roman" w:hAnsi="Arial" w:cs="Arial"/>
+                <w:kern w:val="0"/>
+                <w:lang w:val="en-US"/>
+                <w14:ligatures w14:val="none"/>
+              </w:rPr>
+              <w:t>Assigning reviewers.</w:t>
+            </w:r>
+          </w:p>
+          <w:p>
+            <w:pPr>
+              <w:pStyle w:val="ListParagraph"/>
+              <w:numPr>
+                <w:ilvl w:val="0"/>
+                <w:numId w:val="7"/>
+              </w:numPr>
+              <w:spacing w:after="0" w:line="240" w:lineRule="auto"/>
+              <w:textAlignment w:val="baseline"/>
+              <w:rPr>
+                <w:rFonts w:ascii="Arial" w:eastAsia="Times New Roman" w:hAnsi="Arial" w:cs="Arial"/>
+                <w:kern w:val="0"/>
+                <w:lang w:val="en-US"/>
+                <w14:ligatures w14:val="none"/>
+              </w:rPr>
+            </w:pPr>
+            <w:r>
+              <w:rPr>
+                <w:rFonts w:ascii="Arial" w:eastAsia="Times New Roman" w:hAnsi="Arial" w:cs="Arial"/>
+                <w:kern w:val="0"/>
+                <w:lang w:val="en-US"/>
+                <w14:ligatures w14:val="none"/>
+              </w:rPr>
+              <w:t xml:space="preserve">Check that reviewers can only belong to the selected intermediary. </w:t>
+            </w:r>
           </w:p>
         </w:tc>
       </w:tr>

</xml_diff>

<commit_message>
Application-stage1 tests done up to page 6
</commit_message>
<xml_diff>
--- a/Documentation- Automated BNFIN test.docx
+++ b/Documentation- Automated BNFIN test.docx
@@ -1424,6 +1424,52 @@
         <w:spacing w:after="0" w:line="240" w:lineRule="auto"/>
         <w:textAlignment w:val="baseline"/>
         <w:rPr>
+          <w:rFonts w:ascii="Arial" w:eastAsia="Times New Roman" w:hAnsi="Arial" w:cs="Arial"/>
+          <w:kern w:val="0"/>
+          <w14:ligatures w14:val="none"/>
+        </w:rPr>
+      </w:pPr>
+      <w:r>
+        <w:rPr>
+          <w:rFonts w:ascii="Arial" w:eastAsia="Times New Roman" w:hAnsi="Arial" w:cs="Arial"/>
+          <w:kern w:val="0"/>
+          <w14:ligatures w14:val="none"/>
+        </w:rPr>
+        <w:t>Due to the above reason, certain test elements may need to be modified during the course of development. For instance, if a test currently has to navigate to the last page to see the newest grants in order to select one; when this issue is fixed (</w:t>
+      </w:r>
+      <w:r>
+        <w:rPr>
+          <w:rFonts w:ascii="Arial" w:eastAsia="Times New Roman" w:hAnsi="Arial" w:cs="Arial"/>
+          <w:kern w:val="0"/>
+          <w14:ligatures w14:val="none"/>
+        </w:rPr>
+        <w:t>i.e.</w:t>
+      </w:r>
+      <w:r>
+        <w:rPr>
+          <w:rFonts w:ascii="Arial" w:eastAsia="Times New Roman" w:hAnsi="Arial" w:cs="Arial"/>
+          <w:kern w:val="0"/>
+          <w14:ligatures w14:val="none"/>
+        </w:rPr>
+        <w:t xml:space="preserve"> the newest grants will show on the first page, as per industry standards), the test code will need to be modified to reflect that. </w:t>
+      </w:r>
+    </w:p>
+    <w:p>
+      <w:pPr>
+        <w:spacing w:after="0" w:line="240" w:lineRule="auto"/>
+        <w:textAlignment w:val="baseline"/>
+        <w:rPr>
+          <w:rFonts w:ascii="Arial" w:eastAsia="Times New Roman" w:hAnsi="Arial" w:cs="Arial"/>
+          <w:kern w:val="0"/>
+          <w14:ligatures w14:val="none"/>
+        </w:rPr>
+      </w:pPr>
+    </w:p>
+    <w:p>
+      <w:pPr>
+        <w:spacing w:after="0" w:line="240" w:lineRule="auto"/>
+        <w:textAlignment w:val="baseline"/>
+        <w:rPr>
           <w:rFonts w:ascii="Segoe UI" w:eastAsia="Times New Roman" w:hAnsi="Segoe UI" w:cs="Segoe UI"/>
           <w:kern w:val="0"/>
           <w:sz w:val="18"/>
@@ -1437,23 +1483,129 @@
           <w:kern w:val="0"/>
           <w14:ligatures w14:val="none"/>
         </w:rPr>
-        <w:t>Due to the above reason, certain test elements may need to be modified during the course of development. For instance, if a test currently has to navigate to the last page to see the newest grants in order to select one; when this issue is fixed (</w:t>
-      </w:r>
-      <w:r>
-        <w:rPr>
-          <w:rFonts w:ascii="Arial" w:eastAsia="Times New Roman" w:hAnsi="Arial" w:cs="Arial"/>
-          <w:kern w:val="0"/>
-          <w14:ligatures w14:val="none"/>
-        </w:rPr>
-        <w:t>i.e.</w:t>
-      </w:r>
-      <w:r>
-        <w:rPr>
-          <w:rFonts w:ascii="Arial" w:eastAsia="Times New Roman" w:hAnsi="Arial" w:cs="Arial"/>
-          <w:kern w:val="0"/>
-          <w14:ligatures w14:val="none"/>
-        </w:rPr>
-        <w:t xml:space="preserve"> the newest grants will show on the first page, as per industry standards), the test code will need to be modified to reflect that. </w:t>
+        <w:t xml:space="preserve">Slow in testing dynamic content. </w:t>
+      </w:r>
+      <w:r>
+        <w:rPr>
+          <w:rFonts w:ascii="Arial" w:eastAsia="Times New Roman" w:hAnsi="Arial" w:cs="Arial"/>
+          <w:kern w:val="0"/>
+          <w14:ligatures w14:val="none"/>
+        </w:rPr>
+        <w:t xml:space="preserve">Due to the various loading times of dynamic site content and the time it takes for items to appear on the screen, </w:t>
+      </w:r>
+      <w:r>
+        <w:rPr>
+          <w:rFonts w:ascii="Arial" w:eastAsia="Times New Roman" w:hAnsi="Arial" w:cs="Arial"/>
+          <w:kern w:val="0"/>
+          <w14:ligatures w14:val="none"/>
+        </w:rPr>
+        <w:t>the testing speed need</w:t>
+      </w:r>
+      <w:r>
+        <w:rPr>
+          <w:rFonts w:ascii="Arial" w:eastAsia="Times New Roman" w:hAnsi="Arial" w:cs="Arial"/>
+          <w:kern w:val="0"/>
+          <w14:ligatures w14:val="none"/>
+        </w:rPr>
+        <w:t>s</w:t>
+      </w:r>
+      <w:r>
+        <w:rPr>
+          <w:rFonts w:ascii="Arial" w:eastAsia="Times New Roman" w:hAnsi="Arial" w:cs="Arial"/>
+          <w:kern w:val="0"/>
+          <w14:ligatures w14:val="none"/>
+        </w:rPr>
+        <w:t xml:space="preserve"> to be manually adjusted (</w:t>
+      </w:r>
+      <w:proofErr w:type="spellStart"/>
+      <w:r>
+        <w:rPr>
+          <w:rFonts w:ascii="Arial" w:eastAsia="Times New Roman" w:hAnsi="Arial" w:cs="Arial"/>
+          <w:kern w:val="0"/>
+          <w14:ligatures w14:val="none"/>
+        </w:rPr>
+        <w:t>i.e</w:t>
+      </w:r>
+      <w:proofErr w:type="spellEnd"/>
+      <w:r>
+        <w:rPr>
+          <w:rFonts w:ascii="Arial" w:eastAsia="Times New Roman" w:hAnsi="Arial" w:cs="Arial"/>
+          <w:kern w:val="0"/>
+          <w14:ligatures w14:val="none"/>
+        </w:rPr>
+        <w:t xml:space="preserve"> “set selenium speed 1s” in </w:t>
+      </w:r>
+      <w:proofErr w:type="spellStart"/>
+      <w:r>
+        <w:rPr>
+          <w:rFonts w:ascii="Arial" w:eastAsia="Times New Roman" w:hAnsi="Arial" w:cs="Arial"/>
+          <w:kern w:val="0"/>
+          <w14:ligatures w14:val="none"/>
+        </w:rPr>
+        <w:t>Common.robot</w:t>
+      </w:r>
+      <w:proofErr w:type="spellEnd"/>
+      <w:r>
+        <w:rPr>
+          <w:rFonts w:ascii="Arial" w:eastAsia="Times New Roman" w:hAnsi="Arial" w:cs="Arial"/>
+          <w:kern w:val="0"/>
+          <w14:ligatures w14:val="none"/>
+        </w:rPr>
+        <w:t xml:space="preserve">) which greatly slows down the testing process. A single test suite containing 20+ tests may take up to 20-25minutes to run. </w:t>
+      </w:r>
+      <w:r>
+        <w:rPr>
+          <w:rFonts w:ascii="Arial" w:eastAsia="Times New Roman" w:hAnsi="Arial" w:cs="Arial"/>
+          <w:kern w:val="0"/>
+          <w14:ligatures w14:val="none"/>
+        </w:rPr>
+        <w:t>Further steps that slow down the testing speed (such as setting keywords to the likes of “Unselect Frame”, “Wait Until Element Is Visible” etc.) are also required when moving between certain testing fields, otherwise the tests may fail.</w:t>
+      </w:r>
+    </w:p>
+    <w:p>
+      <w:pPr>
+        <w:spacing w:after="0" w:line="240" w:lineRule="auto"/>
+        <w:textAlignment w:val="baseline"/>
+        <w:rPr>
+          <w:rFonts w:ascii="Arial" w:eastAsia="Times New Roman" w:hAnsi="Arial" w:cs="Arial"/>
+          <w:kern w:val="0"/>
+          <w14:ligatures w14:val="none"/>
+        </w:rPr>
+      </w:pPr>
+      <w:r>
+        <w:rPr>
+          <w:rFonts w:ascii="Arial" w:eastAsia="Times New Roman" w:hAnsi="Arial" w:cs="Arial"/>
+          <w:kern w:val="0"/>
+          <w14:ligatures w14:val="none"/>
+        </w:rPr>
+        <w:t> </w:t>
+      </w:r>
+    </w:p>
+    <w:p>
+      <w:pPr>
+        <w:spacing w:after="0" w:line="240" w:lineRule="auto"/>
+        <w:textAlignment w:val="baseline"/>
+        <w:rPr>
+          <w:rFonts w:ascii="Arial" w:eastAsia="Times New Roman" w:hAnsi="Arial" w:cs="Arial"/>
+          <w:kern w:val="0"/>
+          <w14:ligatures w14:val="none"/>
+        </w:rPr>
+      </w:pPr>
+      <w:r>
+        <w:rPr>
+          <w:rFonts w:ascii="Arial" w:eastAsia="Times New Roman" w:hAnsi="Arial" w:cs="Arial"/>
+          <w:kern w:val="0"/>
+          <w14:ligatures w14:val="none"/>
+        </w:rPr>
+        <w:t xml:space="preserve">System is slightly finicky and inconsistent. </w:t>
+      </w:r>
+      <w:r>
+        <w:rPr>
+          <w:rFonts w:ascii="Arial" w:eastAsia="Times New Roman" w:hAnsi="Arial" w:cs="Arial"/>
+          <w:kern w:val="0"/>
+          <w14:ligatures w14:val="none"/>
+        </w:rPr>
+        <w:t xml:space="preserve">A test that could be ran consecutively without any changes to the inner working of the web-app and the tests could produce different results with each run.  </w:t>
       </w:r>
     </w:p>
     <w:p>
@@ -1468,14 +1620,6 @@
           <w14:ligatures w14:val="none"/>
         </w:rPr>
       </w:pPr>
-      <w:r>
-        <w:rPr>
-          <w:rFonts w:ascii="Arial" w:eastAsia="Times New Roman" w:hAnsi="Arial" w:cs="Arial"/>
-          <w:kern w:val="0"/>
-          <w14:ligatures w14:val="none"/>
-        </w:rPr>
-        <w:t> </w:t>
-      </w:r>
     </w:p>
     <w:p>
       <w:pPr>
@@ -2710,6 +2854,7 @@
                 <w:lang w:val="en-US"/>
                 <w14:ligatures w14:val="none"/>
               </w:rPr>
+              <w:lastRenderedPageBreak/>
               <w:t>Unsuccessful password reset with invalid format fields. </w:t>
             </w:r>
           </w:p>
@@ -3792,7 +3937,17 @@
                 <w:lang w:val="en-US"/>
                 <w14:ligatures w14:val="none"/>
               </w:rPr>
-              <w:t>Creating new grants (of both types) with valid values.</w:t>
+              <w:t xml:space="preserve">Creating new grants (of </w:t>
+            </w:r>
+            <w:r>
+              <w:rPr>
+                <w:rFonts w:ascii="Arial" w:eastAsia="Times New Roman" w:hAnsi="Arial" w:cs="Arial"/>
+                <w:kern w:val="0"/>
+                <w:lang w:val="en-US"/>
+                <w14:ligatures w14:val="none"/>
+              </w:rPr>
+              <w:lastRenderedPageBreak/>
+              <w:t>both types) with valid values.</w:t>
             </w:r>
           </w:p>
           <w:p>
@@ -3958,17 +4113,7 @@
                 <w:lang w:val="en-US"/>
                 <w14:ligatures w14:val="none"/>
               </w:rPr>
-              <w:t xml:space="preserve">Relationships between amounts (i.e. min amount not higher than </w:t>
-            </w:r>
-            <w:r>
-              <w:rPr>
-                <w:rFonts w:ascii="Arial" w:eastAsia="Times New Roman" w:hAnsi="Arial" w:cs="Arial"/>
-                <w:kern w:val="0"/>
-                <w:lang w:val="en-US"/>
-                <w14:ligatures w14:val="none"/>
-              </w:rPr>
-              <w:lastRenderedPageBreak/>
-              <w:t>max, max not higher than budget).</w:t>
+              <w:t>Relationships between amounts (i.e. min amount not higher than max, max not higher than budget).</w:t>
             </w:r>
           </w:p>
           <w:p>
@@ -4175,25 +4320,7 @@
                 <w:lang w:val="en-US"/>
                 <w14:ligatures w14:val="none"/>
               </w:rPr>
-              <w:t xml:space="preserve">This testing suite will test for the functionalities of the </w:t>
-            </w:r>
-            <w:r>
-              <w:rPr>
-                <w:rFonts w:ascii="Arial" w:eastAsia="Times New Roman" w:hAnsi="Arial" w:cs="Arial"/>
-                <w:kern w:val="0"/>
-                <w:lang w:val="en-US"/>
-                <w14:ligatures w14:val="none"/>
-              </w:rPr>
-              <w:t>“submitted” section of the application stage, where the submitted applications can be viewed, an eligibility test  completed to mark as eligible or declined, filter through the applications and search for applications.</w:t>
-            </w:r>
-            <w:r>
-              <w:rPr>
-                <w:rFonts w:ascii="Arial" w:eastAsia="Times New Roman" w:hAnsi="Arial" w:cs="Arial"/>
-                <w:kern w:val="0"/>
-                <w:lang w:val="en-US"/>
-                <w14:ligatures w14:val="none"/>
-              </w:rPr>
-              <w:t xml:space="preserve"> </w:t>
+              <w:t xml:space="preserve">This testing suite will test for the functionalities of the “submitted” section of the application stage, where the submitted applications can be viewed, an eligibility test  completed to mark as eligible or declined, filter through the applications and search for applications. </w:t>
             </w:r>
           </w:p>
         </w:tc>

</xml_diff>